<commit_message>
Zaktualizowano tresc pliku .docx z dokumentem Google
</commit_message>
<xml_diff>
--- a/io - zawartość pracy zaliczeniowej - szablon.docx
+++ b/io - zawartość pracy zaliczeniowej - szablon.docx
@@ -7661,7 +7661,7 @@
         <w:rPr>
           <w:rtl w:val="0"/>
         </w:rPr>
-        <w:t xml:space="preserve">Klient akceptuje cenę, wybiera metodę płatności i za jej pomocą wpłaca zaliczkę;</w:t>
+        <w:t xml:space="preserve">Klient akceptuje cenę, wybiera, czy chce otrzymać fakturę drogą elektroniczną, wybiera metodę płatności i za jej pomocą wpłaca zaliczkę.</w:t>
       </w:r>
     </w:p>
     <w:p>
@@ -7709,7 +7709,7 @@
         <w:rPr>
           <w:rtl w:val="0"/>
         </w:rPr>
-        <w:t xml:space="preserve">Klient otrzymuje wiadomość e-mail potwierdzającą udaną rezerwację wydarzenia w systemie;</w:t>
+        <w:t xml:space="preserve">Klient otrzymuje wiadomość e-mail potwierdzającą udaną rezerwację wydarzenia w systemie.</w:t>
       </w:r>
     </w:p>
     <w:p>
@@ -7781,7 +7781,7 @@
         <w:rPr>
           <w:rtl w:val="0"/>
         </w:rPr>
-        <w:t xml:space="preserve">Istotność 5</w:t>
+        <w:t xml:space="preserve">Istotność 3</w:t>
       </w:r>
     </w:p>
     <w:p>
@@ -7934,7 +7934,7 @@
         <w:rPr>
           <w:rtl w:val="0"/>
         </w:rPr>
-        <w:t xml:space="preserve">Klient akceptuje nowy pakiet usług (scenariusz Udana rezerwacja) lub kończy pracę z systemem</w:t>
+        <w:t xml:space="preserve">Klient akceptuje nowy pakiet usług (scenariusz Udana rezerwacja) lub kończy pracę z systemem.</w:t>
       </w:r>
     </w:p>
     <w:p>
@@ -8042,7 +8042,123 @@
         <w:rPr>
           <w:rtl w:val="0"/>
         </w:rPr>
-        <w:t xml:space="preserve">Istotność: 4ś</w:t>
+        <w:t xml:space="preserve">Istotność: 3</w:t>
+      </w:r>
+      <w:r>
+        <w:br w:type="page"/>
+      </w:r>
+      <w:r>
+        <w:rPr>
+          <w:rtl w:val="0"/>
+        </w:rPr>
+      </w:r>
+    </w:p>
+    <w:p>
+      <w:pPr>
+        <w:numPr>
+          <w:ilvl w:val="0"/>
+          <w:numId w:val="1"/>
+        </w:numPr>
+        <w:ind w:left="720" w:hanging="360"/>
+        <w:rPr>
+          <w:u w:val="none"/>
+        </w:rPr>
+      </w:pPr>
+      <w:r>
+        <w:rPr>
+          <w:rtl w:val="0"/>
+        </w:rPr>
+        <w:t xml:space="preserve">Wymaganie 2</w:t>
+      </w:r>
+    </w:p>
+    <w:p>
+      <w:pPr>
+        <w:numPr>
+          <w:ilvl w:val="1"/>
+          <w:numId w:val="1"/>
+        </w:numPr>
+        <w:ind w:left="1440" w:hanging="360"/>
+        <w:rPr>
+          <w:u w:val="none"/>
+        </w:rPr>
+      </w:pPr>
+      <w:r>
+        <w:rPr>
+          <w:rtl w:val="0"/>
+        </w:rPr>
+        <w:t xml:space="preserve">ID2</w:t>
+      </w:r>
+    </w:p>
+    <w:p>
+      <w:pPr>
+        <w:numPr>
+          <w:ilvl w:val="1"/>
+          <w:numId w:val="1"/>
+        </w:numPr>
+        <w:ind w:left="1440" w:hanging="360"/>
+        <w:rPr>
+          <w:u w:val="none"/>
+        </w:rPr>
+      </w:pPr>
+      <w:r>
+        <w:rPr>
+          <w:rtl w:val="0"/>
+        </w:rPr>
+        <w:t xml:space="preserve">Klient może opłacić usługę organizacji wydarzenia</w:t>
+      </w:r>
+    </w:p>
+    <w:p>
+      <w:pPr>
+        <w:numPr>
+          <w:ilvl w:val="1"/>
+          <w:numId w:val="1"/>
+        </w:numPr>
+        <w:ind w:left="1440" w:hanging="360"/>
+        <w:rPr>
+          <w:u w:val="none"/>
+        </w:rPr>
+      </w:pPr>
+      <w:r>
+        <w:rPr>
+          <w:rtl w:val="0"/>
+        </w:rPr>
+        <w:t xml:space="preserve">Spełnia: 5.1.5.b Płatności on-line;</w:t>
+      </w:r>
+    </w:p>
+    <w:p>
+      <w:pPr>
+        <w:numPr>
+          <w:ilvl w:val="1"/>
+          <w:numId w:val="1"/>
+        </w:numPr>
+        <w:ind w:left="1440" w:hanging="360"/>
+        <w:rPr>
+          <w:u w:val="none"/>
+        </w:rPr>
+      </w:pPr>
+      <w:r>
+        <w:rPr>
+          <w:rtl w:val="0"/>
+        </w:rPr>
+        <w:t xml:space="preserve">Użytkownicy: klienci</w:t>
+      </w:r>
+    </w:p>
+    <w:p>
+      <w:pPr>
+        <w:numPr>
+          <w:ilvl w:val="1"/>
+          <w:numId w:val="1"/>
+        </w:numPr>
+        <w:ind w:left="1440" w:hanging="360"/>
+        <w:rPr>
+          <w:u w:val="none"/>
+        </w:rPr>
+      </w:pPr>
+      <w:r>
+        <w:rPr>
+          <w:rtl w:val="0"/>
+        </w:rPr>
+        <w:t xml:space="preserve">Scenariusze:</w:t>
       </w:r>
     </w:p>
     <w:p>
@@ -8060,6 +8176,1356 @@
         <w:rPr>
           <w:rtl w:val="0"/>
         </w:rPr>
+        <w:t xml:space="preserve">Udana płatność:</w:t>
+      </w:r>
+    </w:p>
+    <w:p>
+      <w:pPr>
+        <w:numPr>
+          <w:ilvl w:val="3"/>
+          <w:numId w:val="1"/>
+        </w:numPr>
+        <w:ind w:left="2880" w:hanging="360"/>
+        <w:rPr>
+          <w:u w:val="none"/>
+        </w:rPr>
+      </w:pPr>
+      <w:r>
+        <w:rPr>
+          <w:rtl w:val="0"/>
+        </w:rPr>
+        <w:t xml:space="preserve">Warunki początkowe:</w:t>
+      </w:r>
+    </w:p>
+    <w:p>
+      <w:pPr>
+        <w:numPr>
+          <w:ilvl w:val="4"/>
+          <w:numId w:val="1"/>
+        </w:numPr>
+        <w:ind w:left="3600" w:hanging="360"/>
+      </w:pPr>
+      <w:r>
+        <w:rPr>
+          <w:rtl w:val="0"/>
+        </w:rPr>
+        <w:t xml:space="preserve">Wybrana przez klienta usługa jest dostępna w interesującym go czasie;</w:t>
+      </w:r>
+    </w:p>
+    <w:p>
+      <w:pPr>
+        <w:numPr>
+          <w:ilvl w:val="4"/>
+          <w:numId w:val="1"/>
+        </w:numPr>
+        <w:ind w:left="3600" w:hanging="360"/>
+        <w:rPr>
+          <w:u w:val="none"/>
+        </w:rPr>
+      </w:pPr>
+      <w:r>
+        <w:rPr>
+          <w:rtl w:val="0"/>
+        </w:rPr>
+        <w:t xml:space="preserve">Klient zaakceptował cenę usługi.</w:t>
+      </w:r>
+    </w:p>
+    <w:p>
+      <w:pPr>
+        <w:numPr>
+          <w:ilvl w:val="3"/>
+          <w:numId w:val="1"/>
+        </w:numPr>
+        <w:ind w:left="2880" w:hanging="360"/>
+        <w:rPr>
+          <w:u w:val="none"/>
+        </w:rPr>
+      </w:pPr>
+      <w:r>
+        <w:rPr>
+          <w:rtl w:val="0"/>
+        </w:rPr>
+        <w:t xml:space="preserve">Przebieg działań:</w:t>
+      </w:r>
+    </w:p>
+    <w:p>
+      <w:pPr>
+        <w:numPr>
+          <w:ilvl w:val="4"/>
+          <w:numId w:val="1"/>
+        </w:numPr>
+        <w:ind w:left="3600" w:hanging="360"/>
+        <w:rPr>
+          <w:u w:val="none"/>
+        </w:rPr>
+      </w:pPr>
+      <w:r>
+        <w:rPr>
+          <w:rtl w:val="0"/>
+        </w:rPr>
+        <w:t xml:space="preserve">Klient wybiera metodę płatności;</w:t>
+      </w:r>
+    </w:p>
+    <w:p>
+      <w:pPr>
+        <w:numPr>
+          <w:ilvl w:val="4"/>
+          <w:numId w:val="1"/>
+        </w:numPr>
+        <w:ind w:left="3600" w:hanging="360"/>
+        <w:rPr>
+          <w:u w:val="none"/>
+        </w:rPr>
+      </w:pPr>
+      <w:r>
+        <w:rPr>
+          <w:rtl w:val="0"/>
+        </w:rPr>
+        <w:t xml:space="preserve">Klient zostaje przeniesiony do zewnętrznej bramki płatniczej obsługującej płatności - PayU lub Przelewy24;</w:t>
+      </w:r>
+    </w:p>
+    <w:p>
+      <w:pPr>
+        <w:numPr>
+          <w:ilvl w:val="4"/>
+          <w:numId w:val="1"/>
+        </w:numPr>
+        <w:ind w:left="3600" w:hanging="360"/>
+        <w:rPr>
+          <w:u w:val="none"/>
+        </w:rPr>
+      </w:pPr>
+      <w:r>
+        <w:rPr>
+          <w:rtl w:val="0"/>
+        </w:rPr>
+        <w:t xml:space="preserve">Klient wprowadza informacje wymagane do realizacji płatności;</w:t>
+      </w:r>
+    </w:p>
+    <w:p>
+      <w:pPr>
+        <w:numPr>
+          <w:ilvl w:val="4"/>
+          <w:numId w:val="1"/>
+        </w:numPr>
+        <w:ind w:left="3600" w:hanging="360"/>
+        <w:rPr>
+          <w:u w:val="none"/>
+        </w:rPr>
+      </w:pPr>
+      <w:r>
+        <w:rPr>
+          <w:rtl w:val="0"/>
+        </w:rPr>
+        <w:t xml:space="preserve">Bramka płatnicza zwraca informacje o pomyślnej realizacji płatności;</w:t>
+      </w:r>
+    </w:p>
+    <w:p>
+      <w:pPr>
+        <w:numPr>
+          <w:ilvl w:val="3"/>
+          <w:numId w:val="1"/>
+        </w:numPr>
+        <w:ind w:left="2880" w:hanging="360"/>
+        <w:rPr>
+          <w:u w:val="none"/>
+        </w:rPr>
+      </w:pPr>
+      <w:r>
+        <w:rPr>
+          <w:rtl w:val="0"/>
+        </w:rPr>
+        <w:t xml:space="preserve">Efekt:</w:t>
+      </w:r>
+    </w:p>
+    <w:p>
+      <w:pPr>
+        <w:numPr>
+          <w:ilvl w:val="4"/>
+          <w:numId w:val="1"/>
+        </w:numPr>
+        <w:ind w:left="3600" w:hanging="360"/>
+      </w:pPr>
+      <w:r>
+        <w:rPr>
+          <w:rtl w:val="0"/>
+        </w:rPr>
+        <w:t xml:space="preserve">Wydarzenie zostaje zarejestrowane w systemie;</w:t>
+      </w:r>
+    </w:p>
+    <w:p>
+      <w:pPr>
+        <w:numPr>
+          <w:ilvl w:val="4"/>
+          <w:numId w:val="1"/>
+        </w:numPr>
+        <w:ind w:left="3600" w:hanging="360"/>
+        <w:rPr>
+          <w:u w:val="none"/>
+        </w:rPr>
+      </w:pPr>
+      <w:r>
+        <w:rPr>
+          <w:rtl w:val="0"/>
+        </w:rPr>
+        <w:t xml:space="preserve">System wyświetla klientowi informacje o pomyślnej realizacji płatności i o zarejestrowaniu wydarzenia w systemie;</w:t>
+      </w:r>
+    </w:p>
+    <w:p>
+      <w:pPr>
+        <w:numPr>
+          <w:ilvl w:val="4"/>
+          <w:numId w:val="1"/>
+        </w:numPr>
+        <w:ind w:left="3600" w:hanging="360"/>
+      </w:pPr>
+      <w:r>
+        <w:rPr>
+          <w:rtl w:val="0"/>
+        </w:rPr>
+        <w:t xml:space="preserve">Klient otrzymuje wiadomość e-mail potwierdzającą udaną rezerwację wydarzenia w systemie;</w:t>
+      </w:r>
+    </w:p>
+    <w:p>
+      <w:pPr>
+        <w:numPr>
+          <w:ilvl w:val="4"/>
+          <w:numId w:val="1"/>
+        </w:numPr>
+        <w:ind w:left="3600" w:hanging="360"/>
+        <w:rPr>
+          <w:u w:val="none"/>
+        </w:rPr>
+      </w:pPr>
+      <w:r>
+        <w:rPr>
+          <w:rtl w:val="0"/>
+        </w:rPr>
+        <w:t xml:space="preserve">Jeżeli klient wskazał, że chce otrzymać fakturę drogą elektroniczną, klient otrzymuje wiadomość mailową z wygenerowaną fakturą.</w:t>
+      </w:r>
+    </w:p>
+    <w:p>
+      <w:pPr>
+        <w:numPr>
+          <w:ilvl w:val="3"/>
+          <w:numId w:val="1"/>
+        </w:numPr>
+        <w:ind w:left="2880" w:hanging="360"/>
+        <w:rPr>
+          <w:u w:val="none"/>
+        </w:rPr>
+      </w:pPr>
+      <w:r>
+        <w:rPr>
+          <w:rtl w:val="0"/>
+        </w:rPr>
+        <w:t xml:space="preserve">Wymagania funkcjonalne:</w:t>
+      </w:r>
+    </w:p>
+    <w:p>
+      <w:pPr>
+        <w:numPr>
+          <w:ilvl w:val="4"/>
+          <w:numId w:val="1"/>
+        </w:numPr>
+        <w:ind w:left="3600" w:hanging="360"/>
+        <w:rPr>
+          <w:u w:val="none"/>
+        </w:rPr>
+      </w:pPr>
+      <w:r>
+        <w:rPr>
+          <w:rtl w:val="0"/>
+        </w:rPr>
+        <w:t xml:space="preserve">TODO</w:t>
+      </w:r>
+    </w:p>
+    <w:p>
+      <w:pPr>
+        <w:numPr>
+          <w:ilvl w:val="3"/>
+          <w:numId w:val="1"/>
+        </w:numPr>
+        <w:ind w:left="2880" w:hanging="360"/>
+        <w:rPr>
+          <w:u w:val="none"/>
+        </w:rPr>
+      </w:pPr>
+      <w:r>
+        <w:rPr>
+          <w:rtl w:val="0"/>
+        </w:rPr>
+        <w:t xml:space="preserve">Częstotliwość: 5</w:t>
+      </w:r>
+    </w:p>
+    <w:p>
+      <w:pPr>
+        <w:numPr>
+          <w:ilvl w:val="3"/>
+          <w:numId w:val="1"/>
+        </w:numPr>
+        <w:ind w:left="2880" w:hanging="360"/>
+        <w:rPr>
+          <w:u w:val="none"/>
+        </w:rPr>
+      </w:pPr>
+      <w:r>
+        <w:rPr>
+          <w:rtl w:val="0"/>
+        </w:rPr>
+        <w:t xml:space="preserve">Istotność: 5</w:t>
+      </w:r>
+    </w:p>
+    <w:p>
+      <w:pPr>
+        <w:numPr>
+          <w:ilvl w:val="2"/>
+          <w:numId w:val="1"/>
+        </w:numPr>
+        <w:ind w:left="2160" w:hanging="360"/>
+        <w:rPr>
+          <w:u w:val="none"/>
+        </w:rPr>
+      </w:pPr>
+      <w:r>
+        <w:rPr>
+          <w:rtl w:val="0"/>
+        </w:rPr>
+        <w:t xml:space="preserve">Nieudana płatność:</w:t>
+      </w:r>
+    </w:p>
+    <w:p>
+      <w:pPr>
+        <w:numPr>
+          <w:ilvl w:val="3"/>
+          <w:numId w:val="1"/>
+        </w:numPr>
+        <w:ind w:left="2880" w:hanging="360"/>
+      </w:pPr>
+      <w:r>
+        <w:rPr>
+          <w:rtl w:val="0"/>
+        </w:rPr>
+        <w:t xml:space="preserve">Warunki początkowe:</w:t>
+      </w:r>
+    </w:p>
+    <w:p>
+      <w:pPr>
+        <w:numPr>
+          <w:ilvl w:val="4"/>
+          <w:numId w:val="1"/>
+        </w:numPr>
+        <w:ind w:left="3600" w:hanging="360"/>
+      </w:pPr>
+      <w:r>
+        <w:rPr>
+          <w:rtl w:val="0"/>
+        </w:rPr>
+        <w:t xml:space="preserve">Wybrana przez klienta usługa jest dostępna w interesującym go czasie;</w:t>
+      </w:r>
+    </w:p>
+    <w:p>
+      <w:pPr>
+        <w:numPr>
+          <w:ilvl w:val="4"/>
+          <w:numId w:val="1"/>
+        </w:numPr>
+        <w:ind w:left="3600" w:hanging="360"/>
+      </w:pPr>
+      <w:r>
+        <w:rPr>
+          <w:rtl w:val="0"/>
+        </w:rPr>
+        <w:t xml:space="preserve">Klient zaakceptował cenę usługi.</w:t>
+      </w:r>
+    </w:p>
+    <w:p>
+      <w:pPr>
+        <w:numPr>
+          <w:ilvl w:val="3"/>
+          <w:numId w:val="1"/>
+        </w:numPr>
+        <w:ind w:left="2880" w:hanging="360"/>
+      </w:pPr>
+      <w:r>
+        <w:rPr>
+          <w:rtl w:val="0"/>
+        </w:rPr>
+        <w:t xml:space="preserve">Przebieg działań:</w:t>
+      </w:r>
+    </w:p>
+    <w:p>
+      <w:pPr>
+        <w:numPr>
+          <w:ilvl w:val="4"/>
+          <w:numId w:val="1"/>
+        </w:numPr>
+        <w:ind w:left="3600" w:hanging="360"/>
+      </w:pPr>
+      <w:r>
+        <w:rPr>
+          <w:rtl w:val="0"/>
+        </w:rPr>
+        <w:t xml:space="preserve">Klient wybiera metodę płatności;</w:t>
+      </w:r>
+    </w:p>
+    <w:p>
+      <w:pPr>
+        <w:numPr>
+          <w:ilvl w:val="4"/>
+          <w:numId w:val="1"/>
+        </w:numPr>
+        <w:ind w:left="3600" w:hanging="360"/>
+      </w:pPr>
+      <w:r>
+        <w:rPr>
+          <w:rtl w:val="0"/>
+        </w:rPr>
+        <w:t xml:space="preserve">Klient zostaje przeniesiony do zewnętrznej bramki płatniczej obsługującej płatności - PayU lub Przelewy24;</w:t>
+      </w:r>
+    </w:p>
+    <w:p>
+      <w:pPr>
+        <w:numPr>
+          <w:ilvl w:val="4"/>
+          <w:numId w:val="1"/>
+        </w:numPr>
+        <w:ind w:left="3600" w:hanging="360"/>
+      </w:pPr>
+      <w:r>
+        <w:rPr>
+          <w:rtl w:val="0"/>
+        </w:rPr>
+        <w:t xml:space="preserve">Klient wprowadza informacje wymagane do realizacji płatności;</w:t>
+      </w:r>
+    </w:p>
+    <w:p>
+      <w:pPr>
+        <w:numPr>
+          <w:ilvl w:val="4"/>
+          <w:numId w:val="1"/>
+        </w:numPr>
+        <w:ind w:left="3600" w:hanging="360"/>
+      </w:pPr>
+      <w:r>
+        <w:rPr>
+          <w:rtl w:val="0"/>
+        </w:rPr>
+        <w:t xml:space="preserve">Bramka płatnicza zwraca informacje o niepomyślnej realizacji płatności;</w:t>
+      </w:r>
+    </w:p>
+    <w:p>
+      <w:pPr>
+        <w:numPr>
+          <w:ilvl w:val="4"/>
+          <w:numId w:val="1"/>
+        </w:numPr>
+        <w:ind w:left="3600" w:hanging="360"/>
+        <w:rPr>
+          <w:u w:val="none"/>
+        </w:rPr>
+      </w:pPr>
+      <w:r>
+        <w:rPr>
+          <w:rtl w:val="0"/>
+        </w:rPr>
+        <w:t xml:space="preserve">Klient zostaje poinformowany o niepomyślnej realizacji płatności i zostaje poproszony o ponowne wybranie metody płatności;</w:t>
+      </w:r>
+    </w:p>
+    <w:p>
+      <w:pPr>
+        <w:numPr>
+          <w:ilvl w:val="4"/>
+          <w:numId w:val="1"/>
+        </w:numPr>
+        <w:ind w:left="3600" w:hanging="360"/>
+        <w:rPr>
+          <w:u w:val="none"/>
+        </w:rPr>
+      </w:pPr>
+      <w:r>
+        <w:rPr>
+          <w:rtl w:val="0"/>
+        </w:rPr>
+        <w:t xml:space="preserve">Klient ponownie wybiera metodę płatności (scenariusz Udana płatność lub Nieudana płatność) lub kończy pracę z systemem.</w:t>
+      </w:r>
+    </w:p>
+    <w:p>
+      <w:pPr>
+        <w:numPr>
+          <w:ilvl w:val="3"/>
+          <w:numId w:val="1"/>
+        </w:numPr>
+        <w:ind w:left="2880" w:hanging="360"/>
+      </w:pPr>
+      <w:r>
+        <w:rPr>
+          <w:rtl w:val="0"/>
+        </w:rPr>
+        <w:t xml:space="preserve">Efekt:</w:t>
+      </w:r>
+    </w:p>
+    <w:p>
+      <w:pPr>
+        <w:numPr>
+          <w:ilvl w:val="4"/>
+          <w:numId w:val="1"/>
+        </w:numPr>
+        <w:ind w:left="3600" w:hanging="360"/>
+      </w:pPr>
+      <w:r>
+        <w:rPr>
+          <w:rtl w:val="0"/>
+        </w:rPr>
+        <w:t xml:space="preserve">brak</w:t>
+      </w:r>
+    </w:p>
+    <w:p>
+      <w:pPr>
+        <w:numPr>
+          <w:ilvl w:val="3"/>
+          <w:numId w:val="1"/>
+        </w:numPr>
+        <w:ind w:left="2880" w:hanging="360"/>
+      </w:pPr>
+      <w:r>
+        <w:rPr>
+          <w:rtl w:val="0"/>
+        </w:rPr>
+        <w:t xml:space="preserve">Wymagania funkcjonalne:</w:t>
+      </w:r>
+    </w:p>
+    <w:p>
+      <w:pPr>
+        <w:numPr>
+          <w:ilvl w:val="4"/>
+          <w:numId w:val="1"/>
+        </w:numPr>
+        <w:ind w:left="3600" w:hanging="360"/>
+      </w:pPr>
+      <w:r>
+        <w:rPr>
+          <w:rtl w:val="0"/>
+        </w:rPr>
+        <w:t xml:space="preserve">TODO</w:t>
+      </w:r>
+    </w:p>
+    <w:p>
+      <w:pPr>
+        <w:numPr>
+          <w:ilvl w:val="3"/>
+          <w:numId w:val="1"/>
+        </w:numPr>
+        <w:ind w:left="2880" w:hanging="360"/>
+      </w:pPr>
+      <w:r>
+        <w:rPr>
+          <w:rtl w:val="0"/>
+        </w:rPr>
+        <w:t xml:space="preserve">Częstotliwość: 2</w:t>
+      </w:r>
+    </w:p>
+    <w:p>
+      <w:pPr>
+        <w:numPr>
+          <w:ilvl w:val="3"/>
+          <w:numId w:val="1"/>
+        </w:numPr>
+        <w:ind w:left="2880" w:hanging="360"/>
+      </w:pPr>
+      <w:r>
+        <w:rPr>
+          <w:rtl w:val="0"/>
+        </w:rPr>
+        <w:t xml:space="preserve">Istotność: 2</w:t>
+      </w:r>
+      <w:r>
+        <w:br w:type="page"/>
+      </w:r>
+      <w:r>
+        <w:rPr>
+          <w:rtl w:val="0"/>
+        </w:rPr>
+      </w:r>
+    </w:p>
+    <w:p>
+      <w:pPr>
+        <w:numPr>
+          <w:ilvl w:val="0"/>
+          <w:numId w:val="1"/>
+        </w:numPr>
+        <w:ind w:left="720" w:hanging="360"/>
+        <w:rPr>
+          <w:u w:val="none"/>
+        </w:rPr>
+      </w:pPr>
+      <w:r>
+        <w:rPr>
+          <w:rtl w:val="0"/>
+        </w:rPr>
+        <w:t xml:space="preserve">Wymaganie 3</w:t>
+      </w:r>
+    </w:p>
+    <w:p>
+      <w:pPr>
+        <w:numPr>
+          <w:ilvl w:val="1"/>
+          <w:numId w:val="1"/>
+        </w:numPr>
+        <w:ind w:left="1440" w:hanging="360"/>
+        <w:rPr>
+          <w:u w:val="none"/>
+        </w:rPr>
+      </w:pPr>
+      <w:r>
+        <w:rPr>
+          <w:rtl w:val="0"/>
+        </w:rPr>
+        <w:t xml:space="preserve">ID3</w:t>
+      </w:r>
+    </w:p>
+    <w:p>
+      <w:pPr>
+        <w:numPr>
+          <w:ilvl w:val="1"/>
+          <w:numId w:val="1"/>
+        </w:numPr>
+        <w:ind w:left="1440" w:hanging="360"/>
+        <w:rPr>
+          <w:u w:val="none"/>
+        </w:rPr>
+      </w:pPr>
+      <w:r>
+        <w:rPr>
+          <w:rtl w:val="0"/>
+        </w:rPr>
+        <w:t xml:space="preserve">Klient może otrzymać fakturę za opłaconą usługę</w:t>
+      </w:r>
+    </w:p>
+    <w:p>
+      <w:pPr>
+        <w:numPr>
+          <w:ilvl w:val="1"/>
+          <w:numId w:val="1"/>
+        </w:numPr>
+        <w:ind w:left="1440" w:hanging="360"/>
+        <w:rPr>
+          <w:u w:val="none"/>
+        </w:rPr>
+      </w:pPr>
+      <w:r>
+        <w:rPr>
+          <w:rtl w:val="0"/>
+        </w:rPr>
+        <w:t xml:space="preserve">Spełnia: 5.1.5.c  Faktury elektroniczne</w:t>
+      </w:r>
+    </w:p>
+    <w:p>
+      <w:pPr>
+        <w:numPr>
+          <w:ilvl w:val="1"/>
+          <w:numId w:val="1"/>
+        </w:numPr>
+        <w:ind w:left="1440" w:hanging="360"/>
+        <w:rPr>
+          <w:u w:val="none"/>
+        </w:rPr>
+      </w:pPr>
+      <w:r>
+        <w:rPr>
+          <w:rtl w:val="0"/>
+        </w:rPr>
+        <w:t xml:space="preserve">Użytkownicy: klienci</w:t>
+      </w:r>
+    </w:p>
+    <w:p>
+      <w:pPr>
+        <w:numPr>
+          <w:ilvl w:val="1"/>
+          <w:numId w:val="1"/>
+        </w:numPr>
+        <w:ind w:left="1440" w:hanging="360"/>
+        <w:rPr>
+          <w:u w:val="none"/>
+        </w:rPr>
+      </w:pPr>
+      <w:r>
+        <w:rPr>
+          <w:rtl w:val="0"/>
+        </w:rPr>
+        <w:t xml:space="preserve">Scenariusze:</w:t>
+      </w:r>
+    </w:p>
+    <w:p>
+      <w:pPr>
+        <w:numPr>
+          <w:ilvl w:val="2"/>
+          <w:numId w:val="1"/>
+        </w:numPr>
+        <w:ind w:left="2160" w:hanging="360"/>
+        <w:rPr>
+          <w:u w:val="none"/>
+        </w:rPr>
+      </w:pPr>
+      <w:r>
+        <w:rPr>
+          <w:rtl w:val="0"/>
+        </w:rPr>
+        <w:t xml:space="preserve">Otrzymanie faktury w trakcie obsługi płatności:</w:t>
+      </w:r>
+    </w:p>
+    <w:p>
+      <w:pPr>
+        <w:numPr>
+          <w:ilvl w:val="3"/>
+          <w:numId w:val="1"/>
+        </w:numPr>
+        <w:ind w:left="2880" w:hanging="360"/>
+        <w:rPr>
+          <w:u w:val="none"/>
+        </w:rPr>
+      </w:pPr>
+      <w:r>
+        <w:rPr>
+          <w:rtl w:val="0"/>
+        </w:rPr>
+        <w:t xml:space="preserve">Warunki początkowe:</w:t>
+      </w:r>
+    </w:p>
+    <w:p>
+      <w:pPr>
+        <w:numPr>
+          <w:ilvl w:val="4"/>
+          <w:numId w:val="1"/>
+        </w:numPr>
+        <w:ind w:left="3600" w:hanging="360"/>
+      </w:pPr>
+      <w:r>
+        <w:rPr>
+          <w:rtl w:val="0"/>
+        </w:rPr>
+        <w:t xml:space="preserve">Wybrana przez klienta usługa jest dostępna w interesującym go czasie;</w:t>
+      </w:r>
+    </w:p>
+    <w:p>
+      <w:pPr>
+        <w:numPr>
+          <w:ilvl w:val="4"/>
+          <w:numId w:val="1"/>
+        </w:numPr>
+        <w:ind w:left="3600" w:hanging="360"/>
+      </w:pPr>
+      <w:r>
+        <w:rPr>
+          <w:rtl w:val="0"/>
+        </w:rPr>
+        <w:t xml:space="preserve">Klient zaakceptował cenę usługi;</w:t>
+      </w:r>
+    </w:p>
+    <w:p>
+      <w:pPr>
+        <w:numPr>
+          <w:ilvl w:val="4"/>
+          <w:numId w:val="1"/>
+        </w:numPr>
+        <w:ind w:left="3600" w:hanging="360"/>
+        <w:rPr>
+          <w:u w:val="none"/>
+        </w:rPr>
+      </w:pPr>
+      <w:r>
+        <w:rPr>
+          <w:rtl w:val="0"/>
+        </w:rPr>
+        <w:t xml:space="preserve">Klient wybrał opcję otrzymania faktury drogą elektroniczną;</w:t>
+      </w:r>
+    </w:p>
+    <w:p>
+      <w:pPr>
+        <w:numPr>
+          <w:ilvl w:val="4"/>
+          <w:numId w:val="1"/>
+        </w:numPr>
+        <w:ind w:left="3600" w:hanging="360"/>
+        <w:rPr>
+          <w:u w:val="none"/>
+        </w:rPr>
+      </w:pPr>
+      <w:r>
+        <w:rPr>
+          <w:rtl w:val="0"/>
+        </w:rPr>
+        <w:t xml:space="preserve">Klient pomyślnie opłacił usługę.</w:t>
+      </w:r>
+    </w:p>
+    <w:p>
+      <w:pPr>
+        <w:numPr>
+          <w:ilvl w:val="3"/>
+          <w:numId w:val="1"/>
+        </w:numPr>
+        <w:ind w:left="2880" w:hanging="360"/>
+        <w:rPr>
+          <w:u w:val="none"/>
+        </w:rPr>
+      </w:pPr>
+      <w:r>
+        <w:rPr>
+          <w:rtl w:val="0"/>
+        </w:rPr>
+        <w:t xml:space="preserve">Przebieg działań:</w:t>
+      </w:r>
+    </w:p>
+    <w:p>
+      <w:pPr>
+        <w:numPr>
+          <w:ilvl w:val="4"/>
+          <w:numId w:val="1"/>
+        </w:numPr>
+        <w:ind w:left="3600" w:hanging="360"/>
+      </w:pPr>
+      <w:r>
+        <w:rPr>
+          <w:rtl w:val="0"/>
+        </w:rPr>
+        <w:t xml:space="preserve">System wyświetla klientowi informacje o pomyślnej realizacji płatności i o zarejestrowaniu wydarzenia w systemie;</w:t>
+      </w:r>
+    </w:p>
+    <w:p>
+      <w:pPr>
+        <w:numPr>
+          <w:ilvl w:val="4"/>
+          <w:numId w:val="1"/>
+        </w:numPr>
+        <w:ind w:left="3600" w:hanging="360"/>
+        <w:rPr>
+          <w:u w:val="none"/>
+        </w:rPr>
+      </w:pPr>
+      <w:r>
+        <w:rPr>
+          <w:rtl w:val="0"/>
+        </w:rPr>
+        <w:t xml:space="preserve">Klient zostaje poproszony o wprowadzenie danych do faktury;</w:t>
+      </w:r>
+    </w:p>
+    <w:p>
+      <w:pPr>
+        <w:numPr>
+          <w:ilvl w:val="4"/>
+          <w:numId w:val="1"/>
+        </w:numPr>
+        <w:ind w:left="3600" w:hanging="360"/>
+        <w:rPr>
+          <w:u w:val="none"/>
+        </w:rPr>
+      </w:pPr>
+      <w:r>
+        <w:rPr>
+          <w:rtl w:val="0"/>
+        </w:rPr>
+        <w:t xml:space="preserve">System generuje fakturę na podstawie wprowadzonych przez klienta danych;</w:t>
+      </w:r>
+    </w:p>
+    <w:p>
+      <w:pPr>
+        <w:numPr>
+          <w:ilvl w:val="4"/>
+          <w:numId w:val="1"/>
+        </w:numPr>
+        <w:ind w:left="3600" w:hanging="360"/>
+        <w:rPr>
+          <w:u w:val="none"/>
+        </w:rPr>
+      </w:pPr>
+      <w:r>
+        <w:rPr>
+          <w:rtl w:val="0"/>
+        </w:rPr>
+        <w:t xml:space="preserve">System podpisuje wygenerowaną fakturę cyfrowym podpisem elektronicznym;</w:t>
+      </w:r>
+    </w:p>
+    <w:p>
+      <w:pPr>
+        <w:numPr>
+          <w:ilvl w:val="4"/>
+          <w:numId w:val="1"/>
+        </w:numPr>
+        <w:ind w:left="3600" w:hanging="360"/>
+        <w:rPr>
+          <w:u w:val="none"/>
+        </w:rPr>
+      </w:pPr>
+      <w:r>
+        <w:rPr>
+          <w:rtl w:val="0"/>
+        </w:rPr>
+        <w:t xml:space="preserve">System wysyła klientowi wiadomość e-mail zawierającą wygenerowaną i podpisaną fakturę;</w:t>
+      </w:r>
+    </w:p>
+    <w:p>
+      <w:pPr>
+        <w:numPr>
+          <w:ilvl w:val="4"/>
+          <w:numId w:val="1"/>
+        </w:numPr>
+        <w:ind w:left="3600" w:hanging="360"/>
+        <w:rPr>
+          <w:u w:val="none"/>
+        </w:rPr>
+      </w:pPr>
+      <w:r>
+        <w:rPr>
+          <w:rtl w:val="0"/>
+        </w:rPr>
+        <w:t xml:space="preserve">System zapisuje kopię faktury na serwerze lokalnym.</w:t>
+      </w:r>
+    </w:p>
+    <w:p>
+      <w:pPr>
+        <w:numPr>
+          <w:ilvl w:val="3"/>
+          <w:numId w:val="1"/>
+        </w:numPr>
+        <w:ind w:left="2880" w:hanging="360"/>
+        <w:rPr>
+          <w:u w:val="none"/>
+        </w:rPr>
+      </w:pPr>
+      <w:r>
+        <w:rPr>
+          <w:rtl w:val="0"/>
+        </w:rPr>
+        <w:t xml:space="preserve">Efekt:</w:t>
+      </w:r>
+    </w:p>
+    <w:p>
+      <w:pPr>
+        <w:numPr>
+          <w:ilvl w:val="4"/>
+          <w:numId w:val="1"/>
+        </w:numPr>
+        <w:ind w:left="3600" w:hanging="360"/>
+        <w:rPr>
+          <w:u w:val="none"/>
+        </w:rPr>
+      </w:pPr>
+      <w:r>
+        <w:rPr>
+          <w:rtl w:val="0"/>
+        </w:rPr>
+        <w:t xml:space="preserve">Klient otrzymuje wiadomość mailową z wygenerowaną fakturą;</w:t>
+      </w:r>
+    </w:p>
+    <w:p>
+      <w:pPr>
+        <w:numPr>
+          <w:ilvl w:val="4"/>
+          <w:numId w:val="1"/>
+        </w:numPr>
+        <w:ind w:left="3600" w:hanging="360"/>
+        <w:rPr>
+          <w:u w:val="none"/>
+        </w:rPr>
+      </w:pPr>
+      <w:r>
+        <w:rPr>
+          <w:rtl w:val="0"/>
+        </w:rPr>
+        <w:t xml:space="preserve">Kopia wygenerowanej faktury jest zapisywana na serwerze lokalnym.</w:t>
+      </w:r>
+    </w:p>
+    <w:p>
+      <w:pPr>
+        <w:numPr>
+          <w:ilvl w:val="3"/>
+          <w:numId w:val="1"/>
+        </w:numPr>
+        <w:ind w:left="2880" w:hanging="360"/>
+        <w:rPr>
+          <w:u w:val="none"/>
+        </w:rPr>
+      </w:pPr>
+      <w:r>
+        <w:rPr>
+          <w:rtl w:val="0"/>
+        </w:rPr>
+        <w:t xml:space="preserve">Wymagania funkcjonalne:</w:t>
+      </w:r>
+    </w:p>
+    <w:p>
+      <w:pPr>
+        <w:numPr>
+          <w:ilvl w:val="4"/>
+          <w:numId w:val="1"/>
+        </w:numPr>
+        <w:ind w:left="3600" w:hanging="360"/>
+        <w:rPr>
+          <w:u w:val="none"/>
+        </w:rPr>
+      </w:pPr>
+      <w:r>
+        <w:rPr>
+          <w:rtl w:val="0"/>
+        </w:rPr>
+        <w:t xml:space="preserve">TODO</w:t>
+      </w:r>
+    </w:p>
+    <w:p>
+      <w:pPr>
+        <w:numPr>
+          <w:ilvl w:val="3"/>
+          <w:numId w:val="1"/>
+        </w:numPr>
+        <w:ind w:left="2880" w:hanging="360"/>
+        <w:rPr>
+          <w:u w:val="none"/>
+        </w:rPr>
+      </w:pPr>
+      <w:r>
+        <w:rPr>
+          <w:rtl w:val="0"/>
+        </w:rPr>
+        <w:t xml:space="preserve">Częstotliwość: 3</w:t>
+      </w:r>
+    </w:p>
+    <w:p>
+      <w:pPr>
+        <w:numPr>
+          <w:ilvl w:val="3"/>
+          <w:numId w:val="1"/>
+        </w:numPr>
+        <w:ind w:left="2880" w:hanging="360"/>
+        <w:rPr>
+          <w:u w:val="none"/>
+        </w:rPr>
+      </w:pPr>
+      <w:r>
+        <w:rPr>
+          <w:rtl w:val="0"/>
+        </w:rPr>
+        <w:t xml:space="preserve">Istotność: 5</w:t>
+      </w:r>
+    </w:p>
+    <w:p>
+      <w:pPr>
+        <w:numPr>
+          <w:ilvl w:val="2"/>
+          <w:numId w:val="1"/>
+        </w:numPr>
+        <w:ind w:left="2160" w:hanging="360"/>
+        <w:rPr>
+          <w:u w:val="none"/>
+        </w:rPr>
+      </w:pPr>
+      <w:r>
+        <w:rPr>
+          <w:rtl w:val="0"/>
+        </w:rPr>
+        <w:t xml:space="preserve">Otrzymanie faktury po obsłudze płatności, przed realizacją usługii:</w:t>
+      </w:r>
+    </w:p>
+    <w:p>
+      <w:pPr>
+        <w:numPr>
+          <w:ilvl w:val="3"/>
+          <w:numId w:val="1"/>
+        </w:numPr>
+        <w:ind w:left="2880" w:hanging="360"/>
+      </w:pPr>
+      <w:r>
+        <w:rPr>
+          <w:rtl w:val="0"/>
+        </w:rPr>
+        <w:t xml:space="preserve">Warunki początkowe:</w:t>
+      </w:r>
+    </w:p>
+    <w:p>
+      <w:pPr>
+        <w:numPr>
+          <w:ilvl w:val="4"/>
+          <w:numId w:val="1"/>
+        </w:numPr>
+        <w:ind w:left="3600" w:hanging="360"/>
+      </w:pPr>
+      <w:r>
+        <w:rPr>
+          <w:rtl w:val="0"/>
+        </w:rPr>
+        <w:t xml:space="preserve">Wybrana przez klienta usługa jest dostępna w interesującym go czasie;</w:t>
+      </w:r>
+    </w:p>
+    <w:p>
+      <w:pPr>
+        <w:numPr>
+          <w:ilvl w:val="4"/>
+          <w:numId w:val="1"/>
+        </w:numPr>
+        <w:ind w:left="3600" w:hanging="360"/>
+      </w:pPr>
+      <w:r>
+        <w:rPr>
+          <w:rtl w:val="0"/>
+        </w:rPr>
+        <w:t xml:space="preserve">Klient zaakceptował cenę usługi;</w:t>
+      </w:r>
+    </w:p>
+    <w:p>
+      <w:pPr>
+        <w:numPr>
+          <w:ilvl w:val="4"/>
+          <w:numId w:val="1"/>
+        </w:numPr>
+        <w:ind w:left="3600" w:hanging="360"/>
+      </w:pPr>
+      <w:r>
+        <w:rPr>
+          <w:rtl w:val="0"/>
+        </w:rPr>
+        <w:t xml:space="preserve">Klient nie wybrał opcji otrzymania faktury drogą elektroniczną;</w:t>
+      </w:r>
+    </w:p>
+    <w:p>
+      <w:pPr>
+        <w:numPr>
+          <w:ilvl w:val="4"/>
+          <w:numId w:val="1"/>
+        </w:numPr>
+        <w:ind w:left="3600" w:hanging="360"/>
+      </w:pPr>
+      <w:r>
+        <w:rPr>
+          <w:rtl w:val="0"/>
+        </w:rPr>
+        <w:t xml:space="preserve">Klient pomyślnie opłacił usługę;</w:t>
+      </w:r>
+    </w:p>
+    <w:p>
+      <w:pPr>
+        <w:numPr>
+          <w:ilvl w:val="4"/>
+          <w:numId w:val="1"/>
+        </w:numPr>
+        <w:ind w:left="3600" w:hanging="360"/>
+        <w:rPr>
+          <w:u w:val="none"/>
+        </w:rPr>
+      </w:pPr>
+      <w:r>
+        <w:rPr>
+          <w:rtl w:val="0"/>
+        </w:rPr>
+        <w:t xml:space="preserve">Usługa nie została zrealizowana.</w:t>
+      </w:r>
+    </w:p>
+    <w:p>
+      <w:pPr>
+        <w:numPr>
+          <w:ilvl w:val="3"/>
+          <w:numId w:val="1"/>
+        </w:numPr>
+        <w:ind w:left="2880" w:hanging="360"/>
+      </w:pPr>
+      <w:r>
+        <w:rPr>
+          <w:rtl w:val="0"/>
+        </w:rPr>
+        <w:t xml:space="preserve">Przebieg działań:</w:t>
+      </w:r>
+    </w:p>
+    <w:p>
+      <w:pPr>
+        <w:numPr>
+          <w:ilvl w:val="4"/>
+          <w:numId w:val="1"/>
+        </w:numPr>
+        <w:ind w:left="3600" w:hanging="360"/>
+      </w:pPr>
+      <w:r>
+        <w:rPr>
+          <w:rtl w:val="0"/>
+        </w:rPr>
+        <w:t xml:space="preserve">Klient wybiera opłaconą usługę, za którą faktura nie została wygenerowana i która nie została jeszcze zrealizowana;</w:t>
+      </w:r>
+    </w:p>
+    <w:p>
+      <w:pPr>
+        <w:numPr>
+          <w:ilvl w:val="4"/>
+          <w:numId w:val="1"/>
+        </w:numPr>
+        <w:ind w:left="3600" w:hanging="360"/>
+      </w:pPr>
+      <w:r>
+        <w:rPr>
+          <w:rtl w:val="0"/>
+        </w:rPr>
+        <w:t xml:space="preserve">Klient zostaje poproszony o wprowadzenie danych do faktury;</w:t>
+      </w:r>
+    </w:p>
+    <w:p>
+      <w:pPr>
+        <w:numPr>
+          <w:ilvl w:val="4"/>
+          <w:numId w:val="1"/>
+        </w:numPr>
+        <w:ind w:left="3600" w:hanging="360"/>
+      </w:pPr>
+      <w:r>
+        <w:rPr>
+          <w:rtl w:val="0"/>
+        </w:rPr>
+        <w:t xml:space="preserve">System generuje fakturę na podstawie wprowadzonych przez klienta danych;</w:t>
+      </w:r>
+    </w:p>
+    <w:p>
+      <w:pPr>
+        <w:numPr>
+          <w:ilvl w:val="4"/>
+          <w:numId w:val="1"/>
+        </w:numPr>
+        <w:ind w:left="3600" w:hanging="360"/>
+      </w:pPr>
+      <w:r>
+        <w:rPr>
+          <w:rtl w:val="0"/>
+        </w:rPr>
+        <w:t xml:space="preserve">System podpisuje wygenerowaną fakturę cyfrowym podpisem elektronicznym;</w:t>
+      </w:r>
+    </w:p>
+    <w:p>
+      <w:pPr>
+        <w:numPr>
+          <w:ilvl w:val="4"/>
+          <w:numId w:val="1"/>
+        </w:numPr>
+        <w:ind w:left="3600" w:hanging="360"/>
+      </w:pPr>
+      <w:r>
+        <w:rPr>
+          <w:rtl w:val="0"/>
+        </w:rPr>
+        <w:t xml:space="preserve">System wysyła klientowi wiadomość e-mail zawierającą wygenerowaną i podpisaną fakturę;</w:t>
+      </w:r>
+    </w:p>
+    <w:p>
+      <w:pPr>
+        <w:numPr>
+          <w:ilvl w:val="4"/>
+          <w:numId w:val="1"/>
+        </w:numPr>
+        <w:ind w:left="3600" w:hanging="360"/>
+      </w:pPr>
+      <w:r>
+        <w:rPr>
+          <w:rtl w:val="0"/>
+        </w:rPr>
+        <w:t xml:space="preserve">System zapisuje kopię faktury na serwerze lokalnym. </w:t>
+      </w:r>
+    </w:p>
+    <w:p>
+      <w:pPr>
+        <w:numPr>
+          <w:ilvl w:val="3"/>
+          <w:numId w:val="1"/>
+        </w:numPr>
+        <w:ind w:left="2880" w:hanging="360"/>
+      </w:pPr>
+      <w:r>
+        <w:rPr>
+          <w:rtl w:val="0"/>
+        </w:rPr>
+        <w:t xml:space="preserve">Efekt:</w:t>
+      </w:r>
+    </w:p>
+    <w:p>
+      <w:pPr>
+        <w:numPr>
+          <w:ilvl w:val="4"/>
+          <w:numId w:val="1"/>
+        </w:numPr>
+        <w:ind w:left="3600" w:hanging="360"/>
+      </w:pPr>
+      <w:r>
+        <w:rPr>
+          <w:rtl w:val="0"/>
+        </w:rPr>
+        <w:t xml:space="preserve">Klient otrzymuje wiadomość mailową z wygenerowaną fakturą;</w:t>
+      </w:r>
+    </w:p>
+    <w:p>
+      <w:pPr>
+        <w:numPr>
+          <w:ilvl w:val="4"/>
+          <w:numId w:val="1"/>
+        </w:numPr>
+        <w:ind w:left="3600" w:hanging="360"/>
+      </w:pPr>
+      <w:r>
+        <w:rPr>
+          <w:rtl w:val="0"/>
+        </w:rPr>
+        <w:t xml:space="preserve">Kopia wygenerowanej faktury jest zapisywana na serwerze lokalnym.</w:t>
+      </w:r>
+    </w:p>
+    <w:p>
+      <w:pPr>
+        <w:numPr>
+          <w:ilvl w:val="3"/>
+          <w:numId w:val="1"/>
+        </w:numPr>
+        <w:ind w:left="2880" w:hanging="360"/>
+      </w:pPr>
+      <w:r>
+        <w:rPr>
+          <w:rtl w:val="0"/>
+        </w:rPr>
+        <w:t xml:space="preserve">Wymagania funkcjonalne:</w:t>
+      </w:r>
+    </w:p>
+    <w:p>
+      <w:pPr>
+        <w:numPr>
+          <w:ilvl w:val="4"/>
+          <w:numId w:val="1"/>
+        </w:numPr>
+        <w:ind w:left="3600" w:hanging="360"/>
+      </w:pPr>
+      <w:r>
+        <w:rPr>
+          <w:rtl w:val="0"/>
+        </w:rPr>
+        <w:t xml:space="preserve">TODO</w:t>
+      </w:r>
+    </w:p>
+    <w:p>
+      <w:pPr>
+        <w:numPr>
+          <w:ilvl w:val="3"/>
+          <w:numId w:val="1"/>
+        </w:numPr>
+        <w:ind w:left="2880" w:hanging="360"/>
+      </w:pPr>
+      <w:r>
+        <w:rPr>
+          <w:rtl w:val="0"/>
+        </w:rPr>
+        <w:t xml:space="preserve">Częstotliwość: 1</w:t>
+      </w:r>
+    </w:p>
+    <w:p>
+      <w:pPr>
+        <w:numPr>
+          <w:ilvl w:val="3"/>
+          <w:numId w:val="1"/>
+        </w:numPr>
+        <w:ind w:left="2880" w:hanging="360"/>
+      </w:pPr>
+      <w:r>
+        <w:rPr>
+          <w:rtl w:val="0"/>
+        </w:rPr>
+        <w:t xml:space="preserve">Istotność: 5</w:t>
       </w:r>
     </w:p>
     <w:p>
@@ -9642,6 +11108,34 @@
     </w:p>
     <w:p>
       <w:pPr>
+        <w:rPr>
+          <w:color w:val="ff0000"/>
+        </w:rPr>
+      </w:pPr>
+      <w:r>
+        <w:rPr>
+          <w:color w:val="ff0000"/>
+          <w:rtl w:val="0"/>
+        </w:rPr>
+        <w:t xml:space="preserve">nie jak będzie wyglądać, tylko podejście użytkowe: jakie ekrany, jakie informacje, jakie kontrolki, jak użytkownik będzie wchodził w interakcję z systemem</w:t>
+      </w:r>
+    </w:p>
+    <w:p>
+      <w:pPr>
+        <w:rPr>
+          <w:color w:val="ff0000"/>
+        </w:rPr>
+      </w:pPr>
+      <w:r>
+        <w:rPr>
+          <w:color w:val="ff0000"/>
+          <w:rtl w:val="0"/>
+        </w:rPr>
+        <w:t xml:space="preserve">nie trzeba wszystkiego, tylko core’owe funkcjonalności (eg. nie ekran zakładania konta, ale tak ekran rezerwowania wydarzenia)</w:t>
+      </w:r>
+    </w:p>
+    <w:p>
+      <w:pPr>
         <w:pStyle w:val="Heading3"/>
         <w:numPr>
           <w:ilvl w:val="2"/>
@@ -9670,6 +11164,20 @@
     </w:p>
     <w:p>
       <w:pPr>
+        <w:rPr>
+          <w:color w:val="ff0000"/>
+        </w:rPr>
+      </w:pPr>
+      <w:r>
+        <w:rPr>
+          <w:color w:val="ff0000"/>
+          <w:rtl w:val="0"/>
+        </w:rPr>
+        <w:t xml:space="preserve">nasz system jest webowy, więc tylko “strony” (nie okna i aktywności)</w:t>
+      </w:r>
+    </w:p>
+    <w:p>
+      <w:pPr>
         <w:pStyle w:val="Heading3"/>
         <w:numPr>
           <w:ilvl w:val="2"/>
@@ -9694,6 +11202,34 @@
           <w:rtl w:val="0"/>
         </w:rPr>
         <w:t xml:space="preserve">np. storyboard, schemat blokowy lub inna notacja</w:t>
+      </w:r>
+    </w:p>
+    <w:p>
+      <w:pPr>
+        <w:rPr>
+          <w:color w:val="ff0000"/>
+        </w:rPr>
+      </w:pPr>
+      <w:r>
+        <w:rPr>
+          <w:color w:val="ff0000"/>
+          <w:rtl w:val="0"/>
+        </w:rPr>
+        <w:t xml:space="preserve">kolejność wywoływania kolejnych stron (eg. wybranie wydarzenia powoduje przejście do strony rezerwacji wydarzenia)</w:t>
+      </w:r>
+    </w:p>
+    <w:p>
+      <w:pPr>
+        <w:rPr>
+          <w:color w:val="ff0000"/>
+        </w:rPr>
+      </w:pPr>
+      <w:r>
+        <w:rPr>
+          <w:color w:val="ff0000"/>
+          <w:rtl w:val="0"/>
+        </w:rPr>
+        <w:t xml:space="preserve">schemat blokowy - każda strona to jest pojedynczy klocek, nazwa klocka z 9.6.1</w:t>
       </w:r>
     </w:p>
     <w:p>
@@ -9892,6 +11428,24 @@
           <w:rtl w:val="0"/>
         </w:rPr>
         <w:t xml:space="preserve">projekt graficzny – wystarczy schemat w narzędziu graficznym lub zrzut ekranu – z przykładowymi informacjami (nie pusty!!!)</w:t>
+      </w:r>
+      <w:r>
+        <w:rPr>
+          <w:rtl w:val="0"/>
+        </w:rPr>
+        <w:t xml:space="preserve"> - </w:t>
+      </w:r>
+      <w:r>
+        <w:rPr>
+          <w:color w:val="ff0000"/>
+          <w:rtl w:val="0"/>
+        </w:rPr>
+        <w:t xml:space="preserve">Visual Paradigm, Pejnt, Ligma albo inne jezu jak ja nie lubię frontendu 🫠</w:t>
+      </w:r>
+      <w:r>
+        <w:rPr>
+          <w:rtl w:val="0"/>
+        </w:rPr>
       </w:r>
     </w:p>
     <w:p>
@@ -10036,6 +11590,24 @@
         </w:rPr>
         <w:t xml:space="preserve">opis – dodatkowe opcjonalne informacje o przeznaczeniu, obsłudze – jeśli nazwa nie będzie wystarczająco czytelna</w:t>
       </w:r>
+      <w:r>
+        <w:rPr>
+          <w:rtl w:val="0"/>
+        </w:rPr>
+        <w:t xml:space="preserve"> - </w:t>
+      </w:r>
+      <w:r>
+        <w:rPr>
+          <w:color w:val="ff0000"/>
+          <w:rtl w:val="0"/>
+        </w:rPr>
+        <w:t xml:space="preserve">dodatkowy punkcik za pola przejściowe (eg. ekrany ładowania kiedy użytkownik czeka na dane)</w:t>
+      </w:r>
+      <w:r>
+        <w:rPr>
+          <w:rtl w:val="0"/>
+        </w:rPr>
+      </w:r>
     </w:p>
     <w:p>
       <w:pPr>
@@ -10141,6 +11713,31 @@
           <w:rtl w:val="0"/>
         </w:rPr>
         <w:t xml:space="preserve">opis działania – tabela pokazująca m.in. co się dzieje po kliknięciu przycisku, wybraniu opcji z menu itp.</w:t>
+      </w:r>
+    </w:p>
+    <w:p>
+      <w:pPr>
+        <w:keepNext w:val="0"/>
+        <w:keepLines w:val="0"/>
+        <w:pageBreakBefore w:val="0"/>
+        <w:widowControl w:val="1"/>
+        <w:pBdr>
+          <w:top w:space="0" w:sz="0" w:val="nil"/>
+          <w:left w:space="0" w:sz="0" w:val="nil"/>
+          <w:bottom w:space="0" w:sz="0" w:val="nil"/>
+          <w:right w:space="0" w:sz="0" w:val="nil"/>
+          <w:between w:space="0" w:sz="0" w:val="nil"/>
+        </w:pBdr>
+        <w:shd w:fill="auto" w:val="clear"/>
+        <w:spacing w:after="0" w:before="0" w:line="240" w:lineRule="auto"/>
+        <w:ind w:left="0" w:right="0" w:firstLine="0"/>
+        <w:jc w:val="both"/>
+        <w:rPr/>
+      </w:pPr>
+      <w:r>
+        <w:rPr>
+          <w:rtl w:val="0"/>
+        </w:rPr>
       </w:r>
     </w:p>
     <w:p>
@@ -13755,7 +15352,7 @@
 
 <file path=customXML/item1.xml><?xml version="1.0" encoding="utf-8"?>
 <go:gDocsCustomXmlDataStorage xmlns:go="http://customooxmlschemas.google.com/" xmlns:r="http://schemas.openxmlformats.org/officeDocument/2006/relationships" uri="GoogleDocsCustomDataVersion1">
-  <go:docsCustomData xmlns:go="http://customooxmlschemas.google.com/" roundtripDataSignature="AMtx7mhq7C4XpHIROLumPy0TAq/uK64CKA==">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</go:docsCustomData>
+  <go:docsCustomData xmlns:go="http://customooxmlschemas.google.com/" roundtripDataSignature="AMtx7mjMp9UV8HCuw4Qmo8aD8Z80H4E7lg==">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</go:docsCustomData>
 </go:gDocsCustomXmlDataStorage>
 </file>
 

</xml_diff>

<commit_message>
Zakonczono projektowania wymagan funkcjonalnych
</commit_message>
<xml_diff>
--- a/io - zawartość pracy zaliczeniowej - szablon.docx
+++ b/io - zawartość pracy zaliczeniowej - szablon.docx
@@ -8122,7 +8122,7 @@
         <w:rPr>
           <w:rtl w:val="0"/>
         </w:rPr>
-        <w:t xml:space="preserve">Spełnia: 5.1.5.b Płatności on-line;</w:t>
+        <w:t xml:space="preserve">Spełnia: 5.1.5.1.b Płatności on-line</w:t>
       </w:r>
     </w:p>
     <w:p>
@@ -8817,7 +8817,7 @@
         <w:rPr>
           <w:rtl w:val="0"/>
         </w:rPr>
-        <w:t xml:space="preserve">Spełnia: 5.1.5.c  Faktury elektroniczne</w:t>
+        <w:t xml:space="preserve">Spełnia: 5.1.5.1.c  Faktury elektroniczne</w:t>
       </w:r>
     </w:p>
     <w:p>
@@ -9222,7 +9222,7 @@
         <w:rPr>
           <w:rtl w:val="0"/>
         </w:rPr>
-        <w:t xml:space="preserve">Otrzymanie faktury po obsłudze płatności, przed realizacją usługii:</w:t>
+        <w:t xml:space="preserve">Otrzymanie faktury po obsłudze płatności, przed realizacją usługi:</w:t>
       </w:r>
     </w:p>
     <w:p>
@@ -9526,6 +9526,1627 @@
           <w:rtl w:val="0"/>
         </w:rPr>
         <w:t xml:space="preserve">Istotność: 5</w:t>
+      </w:r>
+      <w:r>
+        <w:br w:type="page"/>
+      </w:r>
+      <w:r>
+        <w:rPr>
+          <w:rtl w:val="0"/>
+        </w:rPr>
+      </w:r>
+    </w:p>
+    <w:p>
+      <w:pPr>
+        <w:numPr>
+          <w:ilvl w:val="0"/>
+          <w:numId w:val="1"/>
+        </w:numPr>
+        <w:ind w:left="720" w:hanging="360"/>
+      </w:pPr>
+      <w:r>
+        <w:rPr>
+          <w:rtl w:val="0"/>
+        </w:rPr>
+        <w:t xml:space="preserve">Wymaganie 4</w:t>
+      </w:r>
+    </w:p>
+    <w:p>
+      <w:pPr>
+        <w:numPr>
+          <w:ilvl w:val="1"/>
+          <w:numId w:val="1"/>
+        </w:numPr>
+        <w:ind w:left="1440" w:hanging="360"/>
+      </w:pPr>
+      <w:r>
+        <w:rPr>
+          <w:rtl w:val="0"/>
+        </w:rPr>
+        <w:t xml:space="preserve">ID4</w:t>
+      </w:r>
+    </w:p>
+    <w:p>
+      <w:pPr>
+        <w:numPr>
+          <w:ilvl w:val="1"/>
+          <w:numId w:val="1"/>
+        </w:numPr>
+        <w:ind w:left="1440" w:hanging="360"/>
+      </w:pPr>
+      <w:r>
+        <w:rPr>
+          <w:rtl w:val="0"/>
+        </w:rPr>
+        <w:t xml:space="preserve">Klient może wystawić opinię na temat zrealizowanego wydarzenia i klient może wnieść reklamację zrealizowanego wydarzenia</w:t>
+      </w:r>
+    </w:p>
+    <w:p>
+      <w:pPr>
+        <w:numPr>
+          <w:ilvl w:val="1"/>
+          <w:numId w:val="1"/>
+        </w:numPr>
+        <w:ind w:left="1440" w:hanging="360"/>
+      </w:pPr>
+      <w:r>
+        <w:rPr>
+          <w:rtl w:val="0"/>
+        </w:rPr>
+        <w:t xml:space="preserve">Spełnia: 5.1.5.1.d  Składanie opinii oraz reklamacji on-line</w:t>
+      </w:r>
+    </w:p>
+    <w:p>
+      <w:pPr>
+        <w:numPr>
+          <w:ilvl w:val="1"/>
+          <w:numId w:val="1"/>
+        </w:numPr>
+        <w:ind w:left="1440" w:hanging="360"/>
+      </w:pPr>
+      <w:r>
+        <w:rPr>
+          <w:rtl w:val="0"/>
+        </w:rPr>
+        <w:t xml:space="preserve">Użytkownicy: klienci</w:t>
+      </w:r>
+    </w:p>
+    <w:p>
+      <w:pPr>
+        <w:numPr>
+          <w:ilvl w:val="1"/>
+          <w:numId w:val="1"/>
+        </w:numPr>
+        <w:ind w:left="1440" w:hanging="360"/>
+      </w:pPr>
+      <w:r>
+        <w:rPr>
+          <w:rtl w:val="0"/>
+        </w:rPr>
+        <w:t xml:space="preserve">Scenariusze:</w:t>
+      </w:r>
+    </w:p>
+    <w:p>
+      <w:pPr>
+        <w:numPr>
+          <w:ilvl w:val="2"/>
+          <w:numId w:val="1"/>
+        </w:numPr>
+        <w:ind w:left="2160" w:hanging="360"/>
+      </w:pPr>
+      <w:r>
+        <w:rPr>
+          <w:rtl w:val="0"/>
+        </w:rPr>
+        <w:t xml:space="preserve">Złożenie opinii:</w:t>
+      </w:r>
+    </w:p>
+    <w:p>
+      <w:pPr>
+        <w:numPr>
+          <w:ilvl w:val="3"/>
+          <w:numId w:val="1"/>
+        </w:numPr>
+        <w:ind w:left="2880" w:hanging="360"/>
+      </w:pPr>
+      <w:r>
+        <w:rPr>
+          <w:rtl w:val="0"/>
+        </w:rPr>
+        <w:t xml:space="preserve">Warunki początkowe:</w:t>
+      </w:r>
+    </w:p>
+    <w:p>
+      <w:pPr>
+        <w:numPr>
+          <w:ilvl w:val="4"/>
+          <w:numId w:val="1"/>
+        </w:numPr>
+        <w:ind w:left="3600" w:hanging="360"/>
+        <w:rPr>
+          <w:u w:val="none"/>
+        </w:rPr>
+      </w:pPr>
+      <w:r>
+        <w:rPr>
+          <w:rtl w:val="0"/>
+        </w:rPr>
+        <w:t xml:space="preserve">Usługa została opłacona i zrealizowana.</w:t>
+      </w:r>
+    </w:p>
+    <w:p>
+      <w:pPr>
+        <w:numPr>
+          <w:ilvl w:val="3"/>
+          <w:numId w:val="1"/>
+        </w:numPr>
+        <w:ind w:left="2880" w:hanging="360"/>
+      </w:pPr>
+      <w:r>
+        <w:rPr>
+          <w:rtl w:val="0"/>
+        </w:rPr>
+        <w:t xml:space="preserve">Przebieg działań:</w:t>
+      </w:r>
+    </w:p>
+    <w:p>
+      <w:pPr>
+        <w:numPr>
+          <w:ilvl w:val="4"/>
+          <w:numId w:val="1"/>
+        </w:numPr>
+        <w:ind w:left="3600" w:hanging="360"/>
+      </w:pPr>
+      <w:r>
+        <w:rPr>
+          <w:rtl w:val="0"/>
+        </w:rPr>
+        <w:t xml:space="preserve">W widoku historii usług klient wybiera opcję dodania opinii do usługi, która została opłacona i zrealizowana, ale nie została oceniona;</w:t>
+      </w:r>
+    </w:p>
+    <w:p>
+      <w:pPr>
+        <w:numPr>
+          <w:ilvl w:val="4"/>
+          <w:numId w:val="1"/>
+        </w:numPr>
+        <w:ind w:left="3600" w:hanging="360"/>
+        <w:rPr>
+          <w:u w:val="none"/>
+        </w:rPr>
+      </w:pPr>
+      <w:r>
+        <w:rPr>
+          <w:rtl w:val="0"/>
+        </w:rPr>
+        <w:t xml:space="preserve">Klient zostaje poproszony o ocenienie usługi w skali 1-5 i dodanie krótkiego (do 300 znaków) komentarza;</w:t>
+      </w:r>
+    </w:p>
+    <w:p>
+      <w:pPr>
+        <w:numPr>
+          <w:ilvl w:val="4"/>
+          <w:numId w:val="1"/>
+        </w:numPr>
+        <w:ind w:left="3600" w:hanging="360"/>
+        <w:rPr>
+          <w:u w:val="none"/>
+        </w:rPr>
+      </w:pPr>
+      <w:r>
+        <w:rPr>
+          <w:rtl w:val="0"/>
+        </w:rPr>
+        <w:t xml:space="preserve">System zapisuje opinię na serwerze lokalnym.</w:t>
+      </w:r>
+    </w:p>
+    <w:p>
+      <w:pPr>
+        <w:numPr>
+          <w:ilvl w:val="3"/>
+          <w:numId w:val="1"/>
+        </w:numPr>
+        <w:ind w:left="2880" w:hanging="360"/>
+      </w:pPr>
+      <w:r>
+        <w:rPr>
+          <w:rtl w:val="0"/>
+        </w:rPr>
+        <w:t xml:space="preserve">Efekt:</w:t>
+      </w:r>
+    </w:p>
+    <w:p>
+      <w:pPr>
+        <w:numPr>
+          <w:ilvl w:val="4"/>
+          <w:numId w:val="1"/>
+        </w:numPr>
+        <w:ind w:left="3600" w:hanging="360"/>
+      </w:pPr>
+      <w:r>
+        <w:rPr>
+          <w:rtl w:val="0"/>
+        </w:rPr>
+        <w:t xml:space="preserve">Ocena i komentarz są zapisywane na serwerze lokalnym.</w:t>
+      </w:r>
+    </w:p>
+    <w:p>
+      <w:pPr>
+        <w:numPr>
+          <w:ilvl w:val="3"/>
+          <w:numId w:val="1"/>
+        </w:numPr>
+        <w:ind w:left="2880" w:hanging="360"/>
+      </w:pPr>
+      <w:r>
+        <w:rPr>
+          <w:rtl w:val="0"/>
+        </w:rPr>
+        <w:t xml:space="preserve">Wymagania funkcjonalne:</w:t>
+      </w:r>
+    </w:p>
+    <w:p>
+      <w:pPr>
+        <w:numPr>
+          <w:ilvl w:val="4"/>
+          <w:numId w:val="1"/>
+        </w:numPr>
+        <w:ind w:left="3600" w:hanging="360"/>
+      </w:pPr>
+      <w:r>
+        <w:rPr>
+          <w:rtl w:val="0"/>
+        </w:rPr>
+        <w:t xml:space="preserve">TODO</w:t>
+      </w:r>
+    </w:p>
+    <w:p>
+      <w:pPr>
+        <w:numPr>
+          <w:ilvl w:val="3"/>
+          <w:numId w:val="1"/>
+        </w:numPr>
+        <w:ind w:left="2880" w:hanging="360"/>
+      </w:pPr>
+      <w:r>
+        <w:rPr>
+          <w:rtl w:val="0"/>
+        </w:rPr>
+        <w:t xml:space="preserve">Częstotliwość: 4</w:t>
+      </w:r>
+    </w:p>
+    <w:p>
+      <w:pPr>
+        <w:numPr>
+          <w:ilvl w:val="3"/>
+          <w:numId w:val="1"/>
+        </w:numPr>
+        <w:ind w:left="2880" w:hanging="360"/>
+      </w:pPr>
+      <w:r>
+        <w:rPr>
+          <w:rtl w:val="0"/>
+        </w:rPr>
+        <w:t xml:space="preserve">Istotność: 1</w:t>
+      </w:r>
+    </w:p>
+    <w:p>
+      <w:pPr>
+        <w:numPr>
+          <w:ilvl w:val="2"/>
+          <w:numId w:val="1"/>
+        </w:numPr>
+        <w:ind w:left="2160" w:hanging="360"/>
+      </w:pPr>
+      <w:r>
+        <w:rPr>
+          <w:rtl w:val="0"/>
+        </w:rPr>
+        <w:t xml:space="preserve">Złożenie reklamacji:</w:t>
+      </w:r>
+    </w:p>
+    <w:p>
+      <w:pPr>
+        <w:numPr>
+          <w:ilvl w:val="3"/>
+          <w:numId w:val="1"/>
+        </w:numPr>
+        <w:ind w:left="2880" w:hanging="360"/>
+      </w:pPr>
+      <w:r>
+        <w:rPr>
+          <w:rtl w:val="0"/>
+        </w:rPr>
+        <w:t xml:space="preserve">Warunki początkowe:</w:t>
+      </w:r>
+    </w:p>
+    <w:p>
+      <w:pPr>
+        <w:numPr>
+          <w:ilvl w:val="4"/>
+          <w:numId w:val="1"/>
+        </w:numPr>
+        <w:ind w:left="3600" w:hanging="360"/>
+      </w:pPr>
+      <w:r>
+        <w:rPr>
+          <w:rtl w:val="0"/>
+        </w:rPr>
+        <w:t xml:space="preserve">Usługa została opłacona i zrealizowana.</w:t>
+      </w:r>
+    </w:p>
+    <w:p>
+      <w:pPr>
+        <w:numPr>
+          <w:ilvl w:val="3"/>
+          <w:numId w:val="1"/>
+        </w:numPr>
+        <w:ind w:left="2880" w:hanging="360"/>
+      </w:pPr>
+      <w:r>
+        <w:rPr>
+          <w:rtl w:val="0"/>
+        </w:rPr>
+        <w:t xml:space="preserve">Przebieg działań:</w:t>
+      </w:r>
+    </w:p>
+    <w:p>
+      <w:pPr>
+        <w:numPr>
+          <w:ilvl w:val="4"/>
+          <w:numId w:val="1"/>
+        </w:numPr>
+        <w:ind w:left="3600" w:hanging="360"/>
+      </w:pPr>
+      <w:r>
+        <w:rPr>
+          <w:rtl w:val="0"/>
+        </w:rPr>
+        <w:t xml:space="preserve">W widoku historii usług klient wybiera opcję reklamacji usługi, która została opłacona i zrealizowana;</w:t>
+      </w:r>
+    </w:p>
+    <w:p>
+      <w:pPr>
+        <w:numPr>
+          <w:ilvl w:val="4"/>
+          <w:numId w:val="1"/>
+        </w:numPr>
+        <w:ind w:left="3600" w:hanging="360"/>
+      </w:pPr>
+      <w:r>
+        <w:rPr>
+          <w:rtl w:val="0"/>
+        </w:rPr>
+        <w:t xml:space="preserve">Klient zostaje poproszony o opisanie powodów reklamacji i dodanie zdjęć i nagrań wideo potwierdzających nieprawidłowe wykonanie usługi;</w:t>
+      </w:r>
+    </w:p>
+    <w:p>
+      <w:pPr>
+        <w:numPr>
+          <w:ilvl w:val="4"/>
+          <w:numId w:val="1"/>
+        </w:numPr>
+        <w:ind w:left="3600" w:hanging="360"/>
+        <w:rPr>
+          <w:u w:val="none"/>
+        </w:rPr>
+      </w:pPr>
+      <w:r>
+        <w:rPr>
+          <w:rtl w:val="0"/>
+        </w:rPr>
+        <w:t xml:space="preserve">System zapisuje reklamację na serwerze lokalnym ze statusem “oczekuje”;</w:t>
+      </w:r>
+    </w:p>
+    <w:p>
+      <w:pPr>
+        <w:numPr>
+          <w:ilvl w:val="4"/>
+          <w:numId w:val="1"/>
+        </w:numPr>
+        <w:ind w:left="3600" w:hanging="360"/>
+        <w:rPr>
+          <w:u w:val="none"/>
+        </w:rPr>
+      </w:pPr>
+      <w:r>
+        <w:rPr>
+          <w:rtl w:val="0"/>
+        </w:rPr>
+        <w:t xml:space="preserve">System wysyła klientowi wiadomość e-mail potwierdzającą otrzymanie reklamacji. </w:t>
+      </w:r>
+    </w:p>
+    <w:p>
+      <w:pPr>
+        <w:numPr>
+          <w:ilvl w:val="3"/>
+          <w:numId w:val="1"/>
+        </w:numPr>
+        <w:ind w:left="2880" w:hanging="360"/>
+      </w:pPr>
+      <w:r>
+        <w:rPr>
+          <w:rtl w:val="0"/>
+        </w:rPr>
+        <w:t xml:space="preserve">Efekt:</w:t>
+      </w:r>
+    </w:p>
+    <w:p>
+      <w:pPr>
+        <w:numPr>
+          <w:ilvl w:val="4"/>
+          <w:numId w:val="1"/>
+        </w:numPr>
+        <w:ind w:left="3600" w:hanging="360"/>
+      </w:pPr>
+      <w:r>
+        <w:rPr>
+          <w:rtl w:val="0"/>
+        </w:rPr>
+        <w:t xml:space="preserve">Klient otrzymuje wiadomość mailową potwierdzającą otrzymanie reklamacji;</w:t>
+      </w:r>
+    </w:p>
+    <w:p>
+      <w:pPr>
+        <w:numPr>
+          <w:ilvl w:val="4"/>
+          <w:numId w:val="1"/>
+        </w:numPr>
+        <w:ind w:left="3600" w:hanging="360"/>
+      </w:pPr>
+      <w:r>
+        <w:rPr>
+          <w:rtl w:val="0"/>
+        </w:rPr>
+        <w:t xml:space="preserve">Reklamacja jest zapisywana na serwerze lokalnym ze statusem “oczekuje”.</w:t>
+      </w:r>
+    </w:p>
+    <w:p>
+      <w:pPr>
+        <w:numPr>
+          <w:ilvl w:val="3"/>
+          <w:numId w:val="1"/>
+        </w:numPr>
+        <w:ind w:left="2880" w:hanging="360"/>
+      </w:pPr>
+      <w:r>
+        <w:rPr>
+          <w:rtl w:val="0"/>
+        </w:rPr>
+        <w:t xml:space="preserve">Wymagania funkcjonalne:</w:t>
+      </w:r>
+    </w:p>
+    <w:p>
+      <w:pPr>
+        <w:numPr>
+          <w:ilvl w:val="4"/>
+          <w:numId w:val="1"/>
+        </w:numPr>
+        <w:ind w:left="3600" w:hanging="360"/>
+      </w:pPr>
+      <w:r>
+        <w:rPr>
+          <w:rtl w:val="0"/>
+        </w:rPr>
+        <w:t xml:space="preserve">TODO</w:t>
+      </w:r>
+    </w:p>
+    <w:p>
+      <w:pPr>
+        <w:numPr>
+          <w:ilvl w:val="3"/>
+          <w:numId w:val="1"/>
+        </w:numPr>
+        <w:ind w:left="2880" w:hanging="360"/>
+      </w:pPr>
+      <w:r>
+        <w:rPr>
+          <w:rtl w:val="0"/>
+        </w:rPr>
+        <w:t xml:space="preserve">Częstotliwość: 1</w:t>
+      </w:r>
+    </w:p>
+    <w:p>
+      <w:pPr>
+        <w:numPr>
+          <w:ilvl w:val="3"/>
+          <w:numId w:val="1"/>
+        </w:numPr>
+        <w:ind w:left="2880" w:hanging="360"/>
+      </w:pPr>
+      <w:r>
+        <w:rPr>
+          <w:rtl w:val="0"/>
+        </w:rPr>
+        <w:t xml:space="preserve">Istotność: 4</w:t>
+      </w:r>
+    </w:p>
+    <w:p>
+      <w:pPr>
+        <w:numPr>
+          <w:ilvl w:val="0"/>
+          <w:numId w:val="1"/>
+        </w:numPr>
+        <w:ind w:left="720" w:hanging="360"/>
+      </w:pPr>
+      <w:r>
+        <w:rPr>
+          <w:rtl w:val="0"/>
+        </w:rPr>
+        <w:t xml:space="preserve">Wymaganie 5</w:t>
+      </w:r>
+    </w:p>
+    <w:p>
+      <w:pPr>
+        <w:numPr>
+          <w:ilvl w:val="1"/>
+          <w:numId w:val="1"/>
+        </w:numPr>
+        <w:ind w:left="1440" w:hanging="360"/>
+      </w:pPr>
+      <w:r>
+        <w:rPr>
+          <w:rtl w:val="0"/>
+        </w:rPr>
+        <w:t xml:space="preserve">ID5</w:t>
+      </w:r>
+    </w:p>
+    <w:p>
+      <w:pPr>
+        <w:numPr>
+          <w:ilvl w:val="1"/>
+          <w:numId w:val="1"/>
+        </w:numPr>
+        <w:ind w:left="1440" w:hanging="360"/>
+      </w:pPr>
+      <w:r>
+        <w:rPr>
+          <w:rtl w:val="0"/>
+        </w:rPr>
+        <w:t xml:space="preserve">Klient może otrzymać fakturę za opłaconą usługę</w:t>
+      </w:r>
+    </w:p>
+    <w:p>
+      <w:pPr>
+        <w:numPr>
+          <w:ilvl w:val="1"/>
+          <w:numId w:val="1"/>
+        </w:numPr>
+        <w:ind w:left="1440" w:hanging="360"/>
+      </w:pPr>
+      <w:r>
+        <w:rPr>
+          <w:rtl w:val="0"/>
+        </w:rPr>
+        <w:t xml:space="preserve">Spełnia: 5.1.5.2.b planowanie wydania sprzętu, instalacji na miejscu wydarzenia oraz napraw na podstawie grafików i zarezerwowanych usług</w:t>
+      </w:r>
+    </w:p>
+    <w:p>
+      <w:pPr>
+        <w:numPr>
+          <w:ilvl w:val="1"/>
+          <w:numId w:val="1"/>
+        </w:numPr>
+        <w:ind w:left="1440" w:hanging="360"/>
+      </w:pPr>
+      <w:r>
+        <w:rPr>
+          <w:rtl w:val="0"/>
+        </w:rPr>
+        <w:t xml:space="preserve">Użytkownicy: pracownicy techniczni</w:t>
+      </w:r>
+    </w:p>
+    <w:p>
+      <w:pPr>
+        <w:numPr>
+          <w:ilvl w:val="1"/>
+          <w:numId w:val="1"/>
+        </w:numPr>
+        <w:ind w:left="1440" w:hanging="360"/>
+      </w:pPr>
+      <w:r>
+        <w:rPr>
+          <w:rtl w:val="0"/>
+        </w:rPr>
+        <w:t xml:space="preserve">Scenariusze:</w:t>
+      </w:r>
+    </w:p>
+    <w:p>
+      <w:pPr>
+        <w:numPr>
+          <w:ilvl w:val="2"/>
+          <w:numId w:val="1"/>
+        </w:numPr>
+        <w:ind w:left="2160" w:hanging="360"/>
+      </w:pPr>
+      <w:r>
+        <w:rPr>
+          <w:rtl w:val="0"/>
+        </w:rPr>
+        <w:t xml:space="preserve">Pomyślne dodanie nowego wydarzenia do grafiku sprzętu:</w:t>
+      </w:r>
+    </w:p>
+    <w:p>
+      <w:pPr>
+        <w:numPr>
+          <w:ilvl w:val="3"/>
+          <w:numId w:val="1"/>
+        </w:numPr>
+        <w:ind w:left="2880" w:hanging="360"/>
+      </w:pPr>
+      <w:r>
+        <w:rPr>
+          <w:rtl w:val="0"/>
+        </w:rPr>
+        <w:t xml:space="preserve">Warunki początkowe:</w:t>
+      </w:r>
+    </w:p>
+    <w:p>
+      <w:pPr>
+        <w:numPr>
+          <w:ilvl w:val="4"/>
+          <w:numId w:val="1"/>
+        </w:numPr>
+        <w:ind w:left="3600" w:hanging="360"/>
+      </w:pPr>
+      <w:r>
+        <w:rPr>
+          <w:rtl w:val="0"/>
+        </w:rPr>
+        <w:t xml:space="preserve">Wybrany przez pracownika termin nie jest zajęty przez inne wydarzenie.</w:t>
+      </w:r>
+    </w:p>
+    <w:p>
+      <w:pPr>
+        <w:numPr>
+          <w:ilvl w:val="3"/>
+          <w:numId w:val="1"/>
+        </w:numPr>
+        <w:ind w:left="2880" w:hanging="360"/>
+      </w:pPr>
+      <w:r>
+        <w:rPr>
+          <w:rtl w:val="0"/>
+        </w:rPr>
+        <w:t xml:space="preserve">Przebieg działań:</w:t>
+      </w:r>
+    </w:p>
+    <w:p>
+      <w:pPr>
+        <w:numPr>
+          <w:ilvl w:val="4"/>
+          <w:numId w:val="1"/>
+        </w:numPr>
+        <w:ind w:left="3600" w:hanging="360"/>
+      </w:pPr>
+      <w:r>
+        <w:rPr>
+          <w:rtl w:val="0"/>
+        </w:rPr>
+        <w:t xml:space="preserve">Pracownik wybiera interesujący go sprzęt z listy sprzętu;</w:t>
+      </w:r>
+    </w:p>
+    <w:p>
+      <w:pPr>
+        <w:numPr>
+          <w:ilvl w:val="4"/>
+          <w:numId w:val="1"/>
+        </w:numPr>
+        <w:ind w:left="3600" w:hanging="360"/>
+        <w:rPr>
+          <w:u w:val="none"/>
+        </w:rPr>
+      </w:pPr>
+      <w:r>
+        <w:rPr>
+          <w:rtl w:val="0"/>
+        </w:rPr>
+        <w:t xml:space="preserve">System wyświetla kalendarz zawierający informacje o terminach planowanych wydarzeń i działań konserwacyjnych przypisanych do sprzętu;</w:t>
+      </w:r>
+    </w:p>
+    <w:p>
+      <w:pPr>
+        <w:numPr>
+          <w:ilvl w:val="4"/>
+          <w:numId w:val="1"/>
+        </w:numPr>
+        <w:ind w:left="3600" w:hanging="360"/>
+        <w:rPr>
+          <w:u w:val="none"/>
+        </w:rPr>
+      </w:pPr>
+      <w:r>
+        <w:rPr>
+          <w:rtl w:val="0"/>
+        </w:rPr>
+        <w:t xml:space="preserve">Pracownik wybiera opcję zaplanowania nowego wydarzenia;</w:t>
+      </w:r>
+    </w:p>
+    <w:p>
+      <w:pPr>
+        <w:numPr>
+          <w:ilvl w:val="4"/>
+          <w:numId w:val="1"/>
+        </w:numPr>
+        <w:ind w:left="3600" w:hanging="360"/>
+        <w:rPr>
+          <w:u w:val="none"/>
+        </w:rPr>
+      </w:pPr>
+      <w:r>
+        <w:rPr>
+          <w:rtl w:val="0"/>
+        </w:rPr>
+        <w:t xml:space="preserve">Pracownik zostaje poproszony o wybranie rodzaju nowego wydarzenia - “wydarzenie” lub “konserwacja”;</w:t>
+      </w:r>
+    </w:p>
+    <w:p>
+      <w:pPr>
+        <w:numPr>
+          <w:ilvl w:val="4"/>
+          <w:numId w:val="1"/>
+        </w:numPr>
+        <w:ind w:left="3600" w:hanging="360"/>
+        <w:rPr>
+          <w:u w:val="none"/>
+        </w:rPr>
+      </w:pPr>
+      <w:r>
+        <w:rPr>
+          <w:rtl w:val="0"/>
+        </w:rPr>
+        <w:t xml:space="preserve">W wypadku wybrania “wydarzenie”:</w:t>
+      </w:r>
+    </w:p>
+    <w:p>
+      <w:pPr>
+        <w:numPr>
+          <w:ilvl w:val="5"/>
+          <w:numId w:val="1"/>
+        </w:numPr>
+        <w:ind w:left="4320" w:hanging="360"/>
+        <w:rPr>
+          <w:u w:val="none"/>
+        </w:rPr>
+      </w:pPr>
+      <w:r>
+        <w:rPr>
+          <w:rtl w:val="0"/>
+        </w:rPr>
+        <w:t xml:space="preserve">Pracownik zostaje poproszony o wybranie wydarzenia, do którego ma zostać przypisany sprzęt;</w:t>
+      </w:r>
+    </w:p>
+    <w:p>
+      <w:pPr>
+        <w:numPr>
+          <w:ilvl w:val="5"/>
+          <w:numId w:val="1"/>
+        </w:numPr>
+        <w:ind w:left="4320" w:hanging="360"/>
+        <w:rPr>
+          <w:u w:val="none"/>
+        </w:rPr>
+      </w:pPr>
+      <w:r>
+        <w:rPr>
+          <w:rtl w:val="0"/>
+        </w:rPr>
+        <w:t xml:space="preserve">Pracownik zostaje poproszony o wprowadzenie dodatkowego czasu potrzebnego na transport, montaż i demontaż sprzętu.</w:t>
+      </w:r>
+    </w:p>
+    <w:p>
+      <w:pPr>
+        <w:numPr>
+          <w:ilvl w:val="4"/>
+          <w:numId w:val="1"/>
+        </w:numPr>
+        <w:ind w:left="3600" w:hanging="360"/>
+        <w:rPr>
+          <w:u w:val="none"/>
+        </w:rPr>
+      </w:pPr>
+      <w:r>
+        <w:rPr>
+          <w:rtl w:val="0"/>
+        </w:rPr>
+        <w:t xml:space="preserve">W wypadku wybrania “konserwacja”, pracownik zostaje poproszony o wprowadzenie zakresu datowego potrzebnego na konserwację sprzętu.</w:t>
+      </w:r>
+    </w:p>
+    <w:p>
+      <w:pPr>
+        <w:numPr>
+          <w:ilvl w:val="4"/>
+          <w:numId w:val="1"/>
+        </w:numPr>
+        <w:ind w:left="3600" w:hanging="360"/>
+        <w:rPr>
+          <w:u w:val="none"/>
+        </w:rPr>
+      </w:pPr>
+      <w:r>
+        <w:rPr>
+          <w:rtl w:val="0"/>
+        </w:rPr>
+        <w:t xml:space="preserve">System przypisuje nowe wydarzenie do aktualnie wybranego sprzętu i zapisuje je na serwerze lokalnym;</w:t>
+      </w:r>
+    </w:p>
+    <w:p>
+      <w:pPr>
+        <w:numPr>
+          <w:ilvl w:val="4"/>
+          <w:numId w:val="1"/>
+        </w:numPr>
+        <w:ind w:left="3600" w:hanging="360"/>
+        <w:rPr>
+          <w:u w:val="none"/>
+        </w:rPr>
+      </w:pPr>
+      <w:r>
+        <w:rPr>
+          <w:rtl w:val="0"/>
+        </w:rPr>
+        <w:t xml:space="preserve">Pracownik zostaje powiadomiony o pomyślnym utworzeniu wydarzenia.</w:t>
+      </w:r>
+    </w:p>
+    <w:p>
+      <w:pPr>
+        <w:numPr>
+          <w:ilvl w:val="3"/>
+          <w:numId w:val="1"/>
+        </w:numPr>
+        <w:ind w:left="2880" w:hanging="360"/>
+      </w:pPr>
+      <w:r>
+        <w:rPr>
+          <w:rtl w:val="0"/>
+        </w:rPr>
+        <w:t xml:space="preserve">Efekt:</w:t>
+      </w:r>
+    </w:p>
+    <w:p>
+      <w:pPr>
+        <w:numPr>
+          <w:ilvl w:val="4"/>
+          <w:numId w:val="1"/>
+        </w:numPr>
+        <w:ind w:left="3600" w:hanging="360"/>
+      </w:pPr>
+      <w:r>
+        <w:rPr>
+          <w:rtl w:val="0"/>
+        </w:rPr>
+        <w:t xml:space="preserve">Nowe wydarzenie zostaje przypisane do grafiku sprzętu;</w:t>
+      </w:r>
+    </w:p>
+    <w:p>
+      <w:pPr>
+        <w:numPr>
+          <w:ilvl w:val="4"/>
+          <w:numId w:val="1"/>
+        </w:numPr>
+        <w:ind w:left="3600" w:hanging="360"/>
+      </w:pPr>
+      <w:r>
+        <w:rPr>
+          <w:rtl w:val="0"/>
+        </w:rPr>
+        <w:t xml:space="preserve">Nowe wydarzenie zostaje zapisane na serwerze lokalnym.</w:t>
+      </w:r>
+    </w:p>
+    <w:p>
+      <w:pPr>
+        <w:numPr>
+          <w:ilvl w:val="3"/>
+          <w:numId w:val="1"/>
+        </w:numPr>
+        <w:ind w:left="2880" w:hanging="360"/>
+      </w:pPr>
+      <w:r>
+        <w:rPr>
+          <w:rtl w:val="0"/>
+        </w:rPr>
+        <w:t xml:space="preserve">Wymagania funkcjonalne:</w:t>
+      </w:r>
+    </w:p>
+    <w:p>
+      <w:pPr>
+        <w:numPr>
+          <w:ilvl w:val="4"/>
+          <w:numId w:val="1"/>
+        </w:numPr>
+        <w:ind w:left="3600" w:hanging="360"/>
+      </w:pPr>
+      <w:r>
+        <w:rPr>
+          <w:rtl w:val="0"/>
+        </w:rPr>
+        <w:t xml:space="preserve">TODO</w:t>
+      </w:r>
+    </w:p>
+    <w:p>
+      <w:pPr>
+        <w:numPr>
+          <w:ilvl w:val="3"/>
+          <w:numId w:val="1"/>
+        </w:numPr>
+        <w:ind w:left="2880" w:hanging="360"/>
+      </w:pPr>
+      <w:r>
+        <w:rPr>
+          <w:rtl w:val="0"/>
+        </w:rPr>
+        <w:t xml:space="preserve">Częstotliwość: 5</w:t>
+      </w:r>
+    </w:p>
+    <w:p>
+      <w:pPr>
+        <w:numPr>
+          <w:ilvl w:val="3"/>
+          <w:numId w:val="1"/>
+        </w:numPr>
+        <w:ind w:left="2880" w:hanging="360"/>
+      </w:pPr>
+      <w:r>
+        <w:rPr>
+          <w:rtl w:val="0"/>
+        </w:rPr>
+        <w:t xml:space="preserve">Istotność: 4</w:t>
+      </w:r>
+    </w:p>
+    <w:p>
+      <w:pPr>
+        <w:numPr>
+          <w:ilvl w:val="2"/>
+          <w:numId w:val="1"/>
+        </w:numPr>
+        <w:ind w:left="2160" w:hanging="360"/>
+      </w:pPr>
+      <w:r>
+        <w:rPr>
+          <w:rtl w:val="0"/>
+        </w:rPr>
+        <w:t xml:space="preserve">Niepomyślne dodanie nowego wydarzenia do grafiku sprzętu, pomyślne wybranie alternatywy:</w:t>
+      </w:r>
+    </w:p>
+    <w:p>
+      <w:pPr>
+        <w:numPr>
+          <w:ilvl w:val="3"/>
+          <w:numId w:val="1"/>
+        </w:numPr>
+        <w:ind w:left="2880" w:hanging="360"/>
+      </w:pPr>
+      <w:r>
+        <w:rPr>
+          <w:rtl w:val="0"/>
+        </w:rPr>
+        <w:t xml:space="preserve">Warunki początkowe:</w:t>
+      </w:r>
+    </w:p>
+    <w:p>
+      <w:pPr>
+        <w:numPr>
+          <w:ilvl w:val="4"/>
+          <w:numId w:val="1"/>
+        </w:numPr>
+        <w:ind w:left="3600" w:hanging="360"/>
+      </w:pPr>
+      <w:r>
+        <w:rPr>
+          <w:rtl w:val="0"/>
+        </w:rPr>
+        <w:t xml:space="preserve">Wybrany przez pracownika termin jest zajęty przez inne wydarzenie.</w:t>
+      </w:r>
+    </w:p>
+    <w:p>
+      <w:pPr>
+        <w:numPr>
+          <w:ilvl w:val="3"/>
+          <w:numId w:val="1"/>
+        </w:numPr>
+        <w:ind w:left="2880" w:hanging="360"/>
+      </w:pPr>
+      <w:r>
+        <w:rPr>
+          <w:rtl w:val="0"/>
+        </w:rPr>
+        <w:t xml:space="preserve">Przebieg działań:</w:t>
+      </w:r>
+    </w:p>
+    <w:p>
+      <w:pPr>
+        <w:numPr>
+          <w:ilvl w:val="4"/>
+          <w:numId w:val="1"/>
+        </w:numPr>
+        <w:ind w:left="3600" w:hanging="360"/>
+      </w:pPr>
+      <w:r>
+        <w:rPr>
+          <w:rtl w:val="0"/>
+        </w:rPr>
+        <w:t xml:space="preserve">Pracownik wybiera interesujący go sprzęt z listy sprzętu;</w:t>
+      </w:r>
+    </w:p>
+    <w:p>
+      <w:pPr>
+        <w:numPr>
+          <w:ilvl w:val="4"/>
+          <w:numId w:val="1"/>
+        </w:numPr>
+        <w:ind w:left="3600" w:hanging="360"/>
+      </w:pPr>
+      <w:r>
+        <w:rPr>
+          <w:rtl w:val="0"/>
+        </w:rPr>
+        <w:t xml:space="preserve">System wyświetla kalendarz zawierający informacje o terminach planowanych wydarzeń i działań konserwacyjnych przypisanych do sprzętu;</w:t>
+      </w:r>
+    </w:p>
+    <w:p>
+      <w:pPr>
+        <w:numPr>
+          <w:ilvl w:val="4"/>
+          <w:numId w:val="1"/>
+        </w:numPr>
+        <w:ind w:left="3600" w:hanging="360"/>
+      </w:pPr>
+      <w:r>
+        <w:rPr>
+          <w:rtl w:val="0"/>
+        </w:rPr>
+        <w:t xml:space="preserve">Pracownik wybiera opcję zaplanowania nowego wydarzenia;</w:t>
+      </w:r>
+    </w:p>
+    <w:p>
+      <w:pPr>
+        <w:numPr>
+          <w:ilvl w:val="4"/>
+          <w:numId w:val="1"/>
+        </w:numPr>
+        <w:ind w:left="3600" w:hanging="360"/>
+      </w:pPr>
+      <w:r>
+        <w:rPr>
+          <w:rtl w:val="0"/>
+        </w:rPr>
+        <w:t xml:space="preserve">Pracownik zostaje poproszony o wybranie rodzaju nowego wydarzenia - “wydarzenie” lub “konserwacja”;</w:t>
+      </w:r>
+    </w:p>
+    <w:p>
+      <w:pPr>
+        <w:numPr>
+          <w:ilvl w:val="4"/>
+          <w:numId w:val="1"/>
+        </w:numPr>
+        <w:ind w:left="3600" w:hanging="360"/>
+      </w:pPr>
+      <w:r>
+        <w:rPr>
+          <w:rtl w:val="0"/>
+        </w:rPr>
+        <w:t xml:space="preserve">W wypadku wybrania “wydarzenie”:</w:t>
+      </w:r>
+    </w:p>
+    <w:p>
+      <w:pPr>
+        <w:numPr>
+          <w:ilvl w:val="5"/>
+          <w:numId w:val="1"/>
+        </w:numPr>
+        <w:ind w:left="4320" w:hanging="360"/>
+      </w:pPr>
+      <w:r>
+        <w:rPr>
+          <w:rtl w:val="0"/>
+        </w:rPr>
+        <w:t xml:space="preserve">Pracownik zostaje poproszony o wybranie wydarzenia, do którego ma zostać przypisany sprzęt;</w:t>
+      </w:r>
+    </w:p>
+    <w:p>
+      <w:pPr>
+        <w:numPr>
+          <w:ilvl w:val="5"/>
+          <w:numId w:val="1"/>
+        </w:numPr>
+        <w:ind w:left="4320" w:hanging="360"/>
+      </w:pPr>
+      <w:r>
+        <w:rPr>
+          <w:rtl w:val="0"/>
+        </w:rPr>
+        <w:t xml:space="preserve">Pracownik zostaje poproszony o wprowadzenie dodatkowego czasu potrzebnego na transport, montaż i demontaż sprzętu.</w:t>
+      </w:r>
+    </w:p>
+    <w:p>
+      <w:pPr>
+        <w:numPr>
+          <w:ilvl w:val="4"/>
+          <w:numId w:val="1"/>
+        </w:numPr>
+        <w:ind w:left="3600" w:hanging="360"/>
+      </w:pPr>
+      <w:r>
+        <w:rPr>
+          <w:rtl w:val="0"/>
+        </w:rPr>
+        <w:t xml:space="preserve">W wypadku wybrania “konserwacja”, pracownik zostaje poproszony o wprowadzenie zakresu datowego potrzebnego na konserwację sprzętu.</w:t>
+      </w:r>
+    </w:p>
+    <w:p>
+      <w:pPr>
+        <w:numPr>
+          <w:ilvl w:val="4"/>
+          <w:numId w:val="1"/>
+        </w:numPr>
+        <w:ind w:left="3600" w:hanging="360"/>
+      </w:pPr>
+      <w:r>
+        <w:rPr>
+          <w:rtl w:val="0"/>
+        </w:rPr>
+        <w:t xml:space="preserve">Pracownik zostaje poinformowany, w wybranym terminie wybrany sprzęt jest już przypisany do innego wydarzenia.</w:t>
+      </w:r>
+    </w:p>
+    <w:p>
+      <w:pPr>
+        <w:numPr>
+          <w:ilvl w:val="4"/>
+          <w:numId w:val="1"/>
+        </w:numPr>
+        <w:ind w:left="3600" w:hanging="360"/>
+      </w:pPr>
+      <w:r>
+        <w:rPr>
+          <w:rtl w:val="0"/>
+        </w:rPr>
+        <w:t xml:space="preserve">W wypadku wybrania “wydarzenie”, pracownikowi zostaje przedstawiona lista sprzętów tej samej kategorii, których grafik nie koliduje z wybranym wydarzeniem;</w:t>
+      </w:r>
+    </w:p>
+    <w:p>
+      <w:pPr>
+        <w:numPr>
+          <w:ilvl w:val="4"/>
+          <w:numId w:val="1"/>
+        </w:numPr>
+        <w:ind w:left="3600" w:hanging="360"/>
+        <w:rPr>
+          <w:u w:val="none"/>
+        </w:rPr>
+      </w:pPr>
+      <w:r>
+        <w:rPr>
+          <w:rtl w:val="0"/>
+        </w:rPr>
+        <w:t xml:space="preserve">Pracownik wybiera inny sprzęt z listy zaproponowanej przez system.</w:t>
+      </w:r>
+    </w:p>
+    <w:p>
+      <w:pPr>
+        <w:numPr>
+          <w:ilvl w:val="3"/>
+          <w:numId w:val="1"/>
+        </w:numPr>
+        <w:ind w:left="2880" w:hanging="360"/>
+      </w:pPr>
+      <w:r>
+        <w:rPr>
+          <w:rtl w:val="0"/>
+        </w:rPr>
+        <w:t xml:space="preserve">Efekt:</w:t>
+      </w:r>
+    </w:p>
+    <w:p>
+      <w:pPr>
+        <w:numPr>
+          <w:ilvl w:val="4"/>
+          <w:numId w:val="1"/>
+        </w:numPr>
+        <w:ind w:left="3600" w:hanging="360"/>
+      </w:pPr>
+      <w:r>
+        <w:rPr>
+          <w:rtl w:val="0"/>
+        </w:rPr>
+        <w:t xml:space="preserve">Nowe wydarzenie zostaje przypisane do grafiku sprzętu;</w:t>
+      </w:r>
+    </w:p>
+    <w:p>
+      <w:pPr>
+        <w:numPr>
+          <w:ilvl w:val="4"/>
+          <w:numId w:val="1"/>
+        </w:numPr>
+        <w:ind w:left="3600" w:hanging="360"/>
+      </w:pPr>
+      <w:r>
+        <w:rPr>
+          <w:rtl w:val="0"/>
+        </w:rPr>
+        <w:t xml:space="preserve">Nowe wydarzenie zostaje zapisane na serwerze lokalnym.</w:t>
+      </w:r>
+    </w:p>
+    <w:p>
+      <w:pPr>
+        <w:numPr>
+          <w:ilvl w:val="3"/>
+          <w:numId w:val="1"/>
+        </w:numPr>
+        <w:ind w:left="2880" w:hanging="360"/>
+      </w:pPr>
+      <w:r>
+        <w:rPr>
+          <w:rtl w:val="0"/>
+        </w:rPr>
+        <w:t xml:space="preserve">Wymagania funkcjonalne:</w:t>
+      </w:r>
+    </w:p>
+    <w:p>
+      <w:pPr>
+        <w:numPr>
+          <w:ilvl w:val="4"/>
+          <w:numId w:val="1"/>
+        </w:numPr>
+        <w:ind w:left="3600" w:hanging="360"/>
+      </w:pPr>
+      <w:r>
+        <w:rPr>
+          <w:rtl w:val="0"/>
+        </w:rPr>
+        <w:t xml:space="preserve">TODO</w:t>
+      </w:r>
+    </w:p>
+    <w:p>
+      <w:pPr>
+        <w:numPr>
+          <w:ilvl w:val="3"/>
+          <w:numId w:val="1"/>
+        </w:numPr>
+        <w:ind w:left="2880" w:hanging="360"/>
+      </w:pPr>
+      <w:r>
+        <w:rPr>
+          <w:rtl w:val="0"/>
+        </w:rPr>
+        <w:t xml:space="preserve">Częstotliwość: 2</w:t>
+      </w:r>
+    </w:p>
+    <w:p>
+      <w:pPr>
+        <w:numPr>
+          <w:ilvl w:val="3"/>
+          <w:numId w:val="1"/>
+        </w:numPr>
+        <w:ind w:left="2880" w:hanging="360"/>
+      </w:pPr>
+      <w:r>
+        <w:rPr>
+          <w:rtl w:val="0"/>
+        </w:rPr>
+        <w:t xml:space="preserve">Istotność: 4</w:t>
+      </w:r>
+    </w:p>
+    <w:p>
+      <w:pPr>
+        <w:numPr>
+          <w:ilvl w:val="2"/>
+          <w:numId w:val="1"/>
+        </w:numPr>
+        <w:ind w:left="2160" w:hanging="360"/>
+      </w:pPr>
+      <w:r>
+        <w:rPr>
+          <w:rtl w:val="0"/>
+        </w:rPr>
+        <w:t xml:space="preserve">Niepomyślne dodanie nowego wydarzenia do grafiku sprzętu, niepomyślne wybranie alternatywy:</w:t>
+      </w:r>
+    </w:p>
+    <w:p>
+      <w:pPr>
+        <w:numPr>
+          <w:ilvl w:val="3"/>
+          <w:numId w:val="1"/>
+        </w:numPr>
+        <w:ind w:left="2880" w:hanging="360"/>
+      </w:pPr>
+      <w:r>
+        <w:rPr>
+          <w:rtl w:val="0"/>
+        </w:rPr>
+        <w:t xml:space="preserve">Warunki początkowe:</w:t>
+      </w:r>
+    </w:p>
+    <w:p>
+      <w:pPr>
+        <w:numPr>
+          <w:ilvl w:val="4"/>
+          <w:numId w:val="1"/>
+        </w:numPr>
+        <w:ind w:left="3600" w:hanging="360"/>
+      </w:pPr>
+      <w:r>
+        <w:rPr>
+          <w:rtl w:val="0"/>
+        </w:rPr>
+        <w:t xml:space="preserve">Wybrany przez pracownika termin jest zajęty przez inne wydarzenie.</w:t>
+      </w:r>
+    </w:p>
+    <w:p>
+      <w:pPr>
+        <w:numPr>
+          <w:ilvl w:val="3"/>
+          <w:numId w:val="1"/>
+        </w:numPr>
+        <w:ind w:left="2880" w:hanging="360"/>
+      </w:pPr>
+      <w:r>
+        <w:rPr>
+          <w:rtl w:val="0"/>
+        </w:rPr>
+        <w:t xml:space="preserve">Przebieg działań:</w:t>
+      </w:r>
+    </w:p>
+    <w:p>
+      <w:pPr>
+        <w:numPr>
+          <w:ilvl w:val="4"/>
+          <w:numId w:val="1"/>
+        </w:numPr>
+        <w:ind w:left="3600" w:hanging="360"/>
+      </w:pPr>
+      <w:r>
+        <w:rPr>
+          <w:rtl w:val="0"/>
+        </w:rPr>
+        <w:t xml:space="preserve">Pracownik wybiera interesujący go sprzęt z listy sprzętu;</w:t>
+      </w:r>
+    </w:p>
+    <w:p>
+      <w:pPr>
+        <w:numPr>
+          <w:ilvl w:val="4"/>
+          <w:numId w:val="1"/>
+        </w:numPr>
+        <w:ind w:left="3600" w:hanging="360"/>
+      </w:pPr>
+      <w:r>
+        <w:rPr>
+          <w:rtl w:val="0"/>
+        </w:rPr>
+        <w:t xml:space="preserve">System wyświetla kalendarz zawierający informacje o terminach planowanych wydarzeń i działań konserwacyjnych przypisanych do sprzętu;</w:t>
+      </w:r>
+    </w:p>
+    <w:p>
+      <w:pPr>
+        <w:numPr>
+          <w:ilvl w:val="4"/>
+          <w:numId w:val="1"/>
+        </w:numPr>
+        <w:ind w:left="3600" w:hanging="360"/>
+      </w:pPr>
+      <w:r>
+        <w:rPr>
+          <w:rtl w:val="0"/>
+        </w:rPr>
+        <w:t xml:space="preserve">Pracownik wybiera opcję zaplanowania nowego wydarzenia;</w:t>
+      </w:r>
+    </w:p>
+    <w:p>
+      <w:pPr>
+        <w:numPr>
+          <w:ilvl w:val="4"/>
+          <w:numId w:val="1"/>
+        </w:numPr>
+        <w:ind w:left="3600" w:hanging="360"/>
+      </w:pPr>
+      <w:r>
+        <w:rPr>
+          <w:rtl w:val="0"/>
+        </w:rPr>
+        <w:t xml:space="preserve">Pracownik zostaje poproszony o wybranie rodzaju nowego wydarzenia - “wydarzenie” lub “konserwacja”;</w:t>
+      </w:r>
+    </w:p>
+    <w:p>
+      <w:pPr>
+        <w:numPr>
+          <w:ilvl w:val="4"/>
+          <w:numId w:val="1"/>
+        </w:numPr>
+        <w:ind w:left="3600" w:hanging="360"/>
+      </w:pPr>
+      <w:r>
+        <w:rPr>
+          <w:rtl w:val="0"/>
+        </w:rPr>
+        <w:t xml:space="preserve">W wypadku wybrania “wydarzenie”:</w:t>
+      </w:r>
+    </w:p>
+    <w:p>
+      <w:pPr>
+        <w:numPr>
+          <w:ilvl w:val="5"/>
+          <w:numId w:val="1"/>
+        </w:numPr>
+        <w:ind w:left="4320" w:hanging="360"/>
+      </w:pPr>
+      <w:r>
+        <w:rPr>
+          <w:rtl w:val="0"/>
+        </w:rPr>
+        <w:t xml:space="preserve">Pracownik zostaje poproszony o wybranie wydarzenia, do którego ma zostać przypisany sprzęt;</w:t>
+      </w:r>
+    </w:p>
+    <w:p>
+      <w:pPr>
+        <w:numPr>
+          <w:ilvl w:val="5"/>
+          <w:numId w:val="1"/>
+        </w:numPr>
+        <w:ind w:left="4320" w:hanging="360"/>
+      </w:pPr>
+      <w:r>
+        <w:rPr>
+          <w:rtl w:val="0"/>
+        </w:rPr>
+        <w:t xml:space="preserve">Pracownik zostaje poproszony o wprowadzenie dodatkowego czasu potrzebnego na transport, montaż i demontaż sprzętu.</w:t>
+      </w:r>
+    </w:p>
+    <w:p>
+      <w:pPr>
+        <w:numPr>
+          <w:ilvl w:val="4"/>
+          <w:numId w:val="1"/>
+        </w:numPr>
+        <w:ind w:left="3600" w:hanging="360"/>
+      </w:pPr>
+      <w:r>
+        <w:rPr>
+          <w:rtl w:val="0"/>
+        </w:rPr>
+        <w:t xml:space="preserve">W wypadku wybrania “konserwacja”, pracownik zostaje poproszony o wprowadzenie zakresu datowego potrzebnego na konserwację sprzętu.</w:t>
+      </w:r>
+    </w:p>
+    <w:p>
+      <w:pPr>
+        <w:numPr>
+          <w:ilvl w:val="4"/>
+          <w:numId w:val="1"/>
+        </w:numPr>
+        <w:ind w:left="3600" w:hanging="360"/>
+      </w:pPr>
+      <w:r>
+        <w:rPr>
+          <w:rtl w:val="0"/>
+        </w:rPr>
+        <w:t xml:space="preserve">Pracownik zostaje poinformowany, w wybranym terminie wybrany sprzęt jest już przypisany do innego wydarzenia.</w:t>
+      </w:r>
+    </w:p>
+    <w:p>
+      <w:pPr>
+        <w:numPr>
+          <w:ilvl w:val="4"/>
+          <w:numId w:val="1"/>
+        </w:numPr>
+        <w:ind w:left="3600" w:hanging="360"/>
+      </w:pPr>
+      <w:r>
+        <w:rPr>
+          <w:rtl w:val="0"/>
+        </w:rPr>
+        <w:t xml:space="preserve">W wypadku wybrania “wydarzenie”, pracownikowi zostaje przedstawiona lista sprzętów tej samej kategorii, których grafik nie koliduje z wybranym wydarzeniem;</w:t>
+      </w:r>
+    </w:p>
+    <w:p>
+      <w:pPr>
+        <w:numPr>
+          <w:ilvl w:val="4"/>
+          <w:numId w:val="1"/>
+        </w:numPr>
+        <w:ind w:left="3600" w:hanging="360"/>
+      </w:pPr>
+      <w:r>
+        <w:rPr>
+          <w:rtl w:val="0"/>
+        </w:rPr>
+        <w:t xml:space="preserve">Zaproponowana lista jest pusta lub pracownik anuluje dodawanie wydarzenia.</w:t>
+      </w:r>
+    </w:p>
+    <w:p>
+      <w:pPr>
+        <w:numPr>
+          <w:ilvl w:val="3"/>
+          <w:numId w:val="1"/>
+        </w:numPr>
+        <w:ind w:left="2880" w:hanging="360"/>
+      </w:pPr>
+      <w:r>
+        <w:rPr>
+          <w:rtl w:val="0"/>
+        </w:rPr>
+        <w:t xml:space="preserve">Efekt:</w:t>
+      </w:r>
+    </w:p>
+    <w:p>
+      <w:pPr>
+        <w:numPr>
+          <w:ilvl w:val="4"/>
+          <w:numId w:val="1"/>
+        </w:numPr>
+        <w:ind w:left="3600" w:hanging="360"/>
+      </w:pPr>
+      <w:r>
+        <w:rPr>
+          <w:rtl w:val="0"/>
+        </w:rPr>
+        <w:t xml:space="preserve">brak</w:t>
+      </w:r>
+    </w:p>
+    <w:p>
+      <w:pPr>
+        <w:numPr>
+          <w:ilvl w:val="3"/>
+          <w:numId w:val="1"/>
+        </w:numPr>
+        <w:ind w:left="2880" w:hanging="360"/>
+      </w:pPr>
+      <w:r>
+        <w:rPr>
+          <w:rtl w:val="0"/>
+        </w:rPr>
+        <w:t xml:space="preserve">Wymagania funkcjonalne:</w:t>
+      </w:r>
+    </w:p>
+    <w:p>
+      <w:pPr>
+        <w:numPr>
+          <w:ilvl w:val="4"/>
+          <w:numId w:val="1"/>
+        </w:numPr>
+        <w:ind w:left="3600" w:hanging="360"/>
+      </w:pPr>
+      <w:r>
+        <w:rPr>
+          <w:rtl w:val="0"/>
+        </w:rPr>
+        <w:t xml:space="preserve">TODO</w:t>
+      </w:r>
+    </w:p>
+    <w:p>
+      <w:pPr>
+        <w:numPr>
+          <w:ilvl w:val="3"/>
+          <w:numId w:val="1"/>
+        </w:numPr>
+        <w:ind w:left="2880" w:hanging="360"/>
+      </w:pPr>
+      <w:r>
+        <w:rPr>
+          <w:rtl w:val="0"/>
+        </w:rPr>
+        <w:t xml:space="preserve">Częstotliwość: 1</w:t>
+      </w:r>
+    </w:p>
+    <w:p>
+      <w:pPr>
+        <w:numPr>
+          <w:ilvl w:val="2"/>
+          <w:numId w:val="1"/>
+        </w:numPr>
+        <w:ind w:left="2160" w:hanging="360"/>
+      </w:pPr>
+      <w:r>
+        <w:rPr>
+          <w:rtl w:val="0"/>
+        </w:rPr>
+        <w:t xml:space="preserve">Istotność: 3</w:t>
+      </w:r>
+      <w:r>
+        <w:br w:type="page"/>
+      </w:r>
+      <w:r>
+        <w:rPr>
+          <w:rtl w:val="0"/>
+        </w:rPr>
       </w:r>
     </w:p>
     <w:p>
@@ -15352,7 +16973,7 @@
 
 <file path=customXML/item1.xml><?xml version="1.0" encoding="utf-8"?>
 <go:gDocsCustomXmlDataStorage xmlns:go="http://customooxmlschemas.google.com/" xmlns:r="http://schemas.openxmlformats.org/officeDocument/2006/relationships" uri="GoogleDocsCustomDataVersion1">
-  <go:docsCustomData xmlns:go="http://customooxmlschemas.google.com/" roundtripDataSignature="AMtx7mjMp9UV8HCuw4Qmo8aD8Z80H4E7lg==">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</go:docsCustomData>
+  <go:docsCustomData xmlns:go="http://customooxmlschemas.google.com/" roundtripDataSignature="AMtx7mjMp9UV8HCuw4Qmo8aD8Z80H4E7lg==">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</go:docsCustomData>
 </go:gDocsCustomXmlDataStorage>
 </file>
 

</xml_diff>